<commit_message>
Small edit in documentation Adding util to update documentation with silverlight
</commit_message>
<xml_diff>
--- a/Documentation/Farseer Physics Engine 2.0 Manual.docx
+++ b/Documentation/Farseer Physics Engine 2.0 Manual.docx
@@ -2634,7 +2634,6 @@
         <w:rPr>
           <w:lang w:val="en-US" w:eastAsia="da-DK"/>
         </w:rPr>
-        <w:lastRenderedPageBreak/>
         <w:t>This allows the Body to participate in collisions with other Bodies (actually other Geometries attached to other Bodies, but you get the picture.)</w:t>
       </w:r>
     </w:p>
@@ -3340,7 +3339,6 @@
         <w:rPr>
           <w:lang w:val="en-US" w:eastAsia="da-DK"/>
         </w:rPr>
-        <w:lastRenderedPageBreak/>
         <w:t>You create a body with the factory like this:</w:t>
       </w:r>
     </w:p>
@@ -4737,34 +4735,27 @@
           <w:lang w:val="en-US"/>
         </w:rPr>
       </w:pPr>
-      <w:bookmarkStart w:id="12" w:name="_Toc211622614"/>
-      <w:bookmarkStart w:id="13" w:name="_Toc213068490"/>
+      <w:bookmarkStart w:id="12" w:name="_Toc213068490"/>
+      <w:bookmarkStart w:id="13" w:name="_Toc211622614"/>
       <w:r>
         <w:rPr>
           <w:lang w:val="en-US"/>
         </w:rPr>
         <w:t>Physics Simulator View</w:t>
       </w:r>
-      <w:bookmarkEnd w:id="13"/>
-    </w:p>
-    <w:p>
-      <w:pPr>
-        <w:rPr>
-          <w:lang w:val="en-US"/>
-        </w:rPr>
-      </w:pPr>
-      <w:r>
-        <w:rPr>
-          <w:lang w:val="en-US"/>
-        </w:rPr>
-        <w:t xml:space="preserve">Physics simulator view is used for debugging joint anchors, body positions, geometry alignment and collisions. When you activate the view, you will see the anchors, collisions, contact points, </w:t>
-      </w:r>
-      <w:r>
-        <w:rPr>
-          <w:lang w:val="en-US"/>
-        </w:rPr>
-        <w:lastRenderedPageBreak/>
-        <w:t>centers, AABB's and a lot of other information that might be essential in debugging a Farseer physics related problem.</w:t>
+      <w:bookmarkEnd w:id="12"/>
+    </w:p>
+    <w:p>
+      <w:pPr>
+        <w:rPr>
+          <w:lang w:val="en-US"/>
+        </w:rPr>
+      </w:pPr>
+      <w:r>
+        <w:rPr>
+          <w:lang w:val="en-US"/>
+        </w:rPr>
+        <w:t>Physics simulator view is used for debugging joint anchors, body positions, geometry alignment and collisions. When you activate the view, you will see the anchors, collisions, contact points, centers, AABB's and a lot of other information that might be essential in debugging a Farseer physics related problem.</w:t>
       </w:r>
     </w:p>
     <w:p>
@@ -5092,7 +5083,6 @@
         <w:rPr>
           <w:lang w:val="en-US"/>
         </w:rPr>
-        <w:lastRenderedPageBreak/>
         <w:t>Narrow Phase Collision: The time it took to do the narrow phase collision detection.</w:t>
       </w:r>
     </w:p>
@@ -5468,7 +5458,7 @@
         </w:rPr>
         <w:t>Joints</w:t>
       </w:r>
-      <w:bookmarkEnd w:id="12"/>
+      <w:bookmarkEnd w:id="13"/>
       <w:bookmarkEnd w:id="14"/>
     </w:p>
     <w:p>
@@ -5596,7 +5586,6 @@
         <w:rPr>
           <w:lang w:val="en-US"/>
         </w:rPr>
-        <w:lastRenderedPageBreak/>
         <w:t>Gear joint – experimental</w:t>
       </w:r>
     </w:p>
@@ -6078,7 +6067,6 @@
           <w:b/>
           <w:lang w:val="en-US"/>
         </w:rPr>
-        <w:lastRenderedPageBreak/>
         <w:t>Broke</w:t>
       </w:r>
       <w:r>
@@ -6497,7 +6485,6 @@
         <w:rPr>
           <w:lang w:val="en-US" w:eastAsia="da-DK"/>
         </w:rPr>
-        <w:lastRenderedPageBreak/>
         <w:t>Next to the rectangle, you will see a green rectangle pinned to a red rectangle. They can move around in the world, but they can't move relative to each other, only rotate. A normal revolute joint is used to achieve this.</w:t>
       </w:r>
     </w:p>
@@ -6920,7 +6907,6 @@
           <w:b/>
           <w:lang w:val="en-US"/>
         </w:rPr>
-        <w:lastRenderedPageBreak/>
         <w:t>Body2</w:t>
       </w:r>
       <w:r>
@@ -7365,7 +7351,6 @@
         <w:rPr>
           <w:lang w:val="en-US"/>
         </w:rPr>
-        <w:lastRenderedPageBreak/>
         <w:t>Slider Joint</w:t>
       </w:r>
       <w:bookmarkEnd w:id="23"/>
@@ -10346,7 +10331,6 @@
           <w:b/>
           <w:lang w:val="en-US"/>
         </w:rPr>
-        <w:lastRenderedPageBreak/>
         <w:t>Validate</w:t>
       </w:r>
       <w:r>
@@ -10718,7 +10702,6 @@
           <w:b/>
           <w:lang w:val="en-US"/>
         </w:rPr>
-        <w:lastRenderedPageBreak/>
         <w:t>Properties</w:t>
       </w:r>
     </w:p>
@@ -11449,7 +11432,6 @@
           <w:szCs w:val="24"/>
           <w:lang w:val="en-US"/>
         </w:rPr>
-        <w:lastRenderedPageBreak/>
         <w:t>CreateFixedLinearSpring</w:t>
       </w:r>
       <w:proofErr w:type="spellEnd"/>
@@ -12568,7 +12550,6 @@
         <w:rPr>
           <w:lang w:val="en-US"/>
         </w:rPr>
-        <w:lastRenderedPageBreak/>
         <w:t xml:space="preserve">The </w:t>
       </w:r>
       <w:r>
@@ -12628,30 +12609,56 @@
         </w:rPr>
         <w:t xml:space="preserve">More information on SAP can be found </w:t>
       </w:r>
-      <w:hyperlink r:id="rId11" w:history="1">
-        <w:r>
-          <w:rPr>
-            <w:rStyle w:val="Hyperlink"/>
-            <w:lang w:val="en-US"/>
-          </w:rPr>
-          <w:t>here</w:t>
-        </w:r>
-      </w:hyperlink>
+      <w:r>
+        <w:fldChar w:fldCharType="begin"/>
+      </w:r>
+      <w:r>
+        <w:rPr>
+          <w:lang w:val="en-US"/>
+        </w:rPr>
+        <w:instrText>HYPERLINK "http://en.wikipedia.org/wiki/Sweep_and_prune"</w:instrText>
+      </w:r>
+      <w:r>
+        <w:fldChar w:fldCharType="separate"/>
+      </w:r>
+      <w:r>
+        <w:rPr>
+          <w:rStyle w:val="Hyperlink"/>
+          <w:lang w:val="en-US"/>
+        </w:rPr>
+        <w:t>here</w:t>
+      </w:r>
+      <w:r>
+        <w:fldChar w:fldCharType="end"/>
+      </w:r>
       <w:r>
         <w:rPr>
           <w:lang w:val="en-US"/>
         </w:rPr>
         <w:t xml:space="preserve"> and </w:t>
       </w:r>
-      <w:hyperlink r:id="rId12" w:history="1">
-        <w:r>
-          <w:rPr>
-            <w:rStyle w:val="Hyperlink"/>
-            <w:lang w:val="en-US"/>
-          </w:rPr>
-          <w:t>here</w:t>
-        </w:r>
-      </w:hyperlink>
+      <w:r>
+        <w:fldChar w:fldCharType="begin"/>
+      </w:r>
+      <w:r>
+        <w:rPr>
+          <w:lang w:val="en-US"/>
+        </w:rPr>
+        <w:instrText>HYPERLINK "http://www.ziggyware.com/readarticle.php?article_id=128"</w:instrText>
+      </w:r>
+      <w:r>
+        <w:fldChar w:fldCharType="separate"/>
+      </w:r>
+      <w:r>
+        <w:rPr>
+          <w:rStyle w:val="Hyperlink"/>
+          <w:lang w:val="en-US"/>
+        </w:rPr>
+        <w:t>here</w:t>
+      </w:r>
+      <w:r>
+        <w:fldChar w:fldCharType="end"/>
+      </w:r>
       <w:r>
         <w:rPr>
           <w:lang w:val="en-US"/>
@@ -12730,15 +12737,28 @@
         </w:rPr>
         <w:t xml:space="preserve">More information on SS can be found </w:t>
       </w:r>
-      <w:hyperlink r:id="rId13" w:history="1">
-        <w:r>
-          <w:rPr>
-            <w:rStyle w:val="Hyperlink"/>
-            <w:lang w:val="en-US"/>
-          </w:rPr>
-          <w:t>here</w:t>
-        </w:r>
-      </w:hyperlink>
+      <w:r>
+        <w:fldChar w:fldCharType="begin"/>
+      </w:r>
+      <w:r>
+        <w:rPr>
+          <w:lang w:val="en-US"/>
+        </w:rPr>
+        <w:instrText>HYPERLINK "http://www.codeplex.com/FarseerPhysics/Thread/View.aspx?ThreadId=17811"</w:instrText>
+      </w:r>
+      <w:r>
+        <w:fldChar w:fldCharType="separate"/>
+      </w:r>
+      <w:r>
+        <w:rPr>
+          <w:rStyle w:val="Hyperlink"/>
+          <w:lang w:val="en-US"/>
+        </w:rPr>
+        <w:t>here</w:t>
+      </w:r>
+      <w:r>
+        <w:fldChar w:fldCharType="end"/>
+      </w:r>
       <w:r>
         <w:rPr>
           <w:lang w:val="en-US"/>
@@ -13028,14 +13048,7 @@
         <w:rPr>
           <w:lang w:val="en-US"/>
         </w:rPr>
-        <w:t xml:space="preserve">AABB stands for Axis Aligned Bounding Box and as the name says, it's a bounding box that aligns itself to an axis. All geometries have an AABB that is recalculated on each update, AABB are </w:t>
-      </w:r>
-      <w:r>
-        <w:rPr>
-          <w:lang w:val="en-US"/>
-        </w:rPr>
-        <w:lastRenderedPageBreak/>
-        <w:t>relative</w:t>
+        <w:t>AABB stands for Axis Aligned Bounding Box and as the name says, it's a bounding box that aligns itself to an axis. All geometries have an AABB that is recalculated on each update, AABB are relative</w:t>
       </w:r>
       <w:r>
         <w:rPr>
@@ -13320,7 +13333,7 @@
                           </pic:cNvPicPr>
                         </pic:nvPicPr>
                         <pic:blipFill>
-                          <a:blip r:embed="rId14"/>
+                          <a:blip r:embed="rId11"/>
                           <a:srcRect/>
                           <a:stretch>
                             <a:fillRect/>
@@ -13408,7 +13421,7 @@
                           </pic:cNvPicPr>
                         </pic:nvPicPr>
                         <pic:blipFill>
-                          <a:blip r:embed="rId15"/>
+                          <a:blip r:embed="rId12"/>
                           <a:srcRect/>
                           <a:stretch>
                             <a:fillRect/>
@@ -13585,7 +13598,6 @@
           <w:noProof/>
           <w:lang w:eastAsia="da-DK"/>
         </w:rPr>
-        <w:lastRenderedPageBreak/>
         <w:drawing>
           <wp:inline distT="0" distB="0" distL="0" distR="0">
             <wp:extent cx="4819650" cy="4648200"/>
@@ -13604,7 +13616,7 @@
                     </pic:cNvPicPr>
                   </pic:nvPicPr>
                   <pic:blipFill>
-                    <a:blip r:embed="rId16"/>
+                    <a:blip r:embed="rId13"/>
                     <a:srcRect/>
                     <a:stretch>
                       <a:fillRect/>
@@ -13749,7 +13761,6 @@
         <w:rPr>
           <w:lang w:val="en-US" w:eastAsia="da-DK"/>
         </w:rPr>
-        <w:lastRenderedPageBreak/>
         <w:t xml:space="preserve">By default all geometries are in </w:t>
       </w:r>
       <w:r>
@@ -14487,15 +14498,28 @@
         </w:rPr>
         <w:t xml:space="preserve"> that has a special flag enabled on it, so it's able to do bitwise operations. (more info </w:t>
       </w:r>
-      <w:hyperlink r:id="rId17" w:history="1">
-        <w:r>
-          <w:rPr>
-            <w:rStyle w:val="Hyperlink"/>
-            <w:lang w:val="en-US"/>
-          </w:rPr>
-          <w:t>here</w:t>
-        </w:r>
-      </w:hyperlink>
+      <w:r>
+        <w:fldChar w:fldCharType="begin"/>
+      </w:r>
+      <w:r>
+        <w:rPr>
+          <w:lang w:val="en-US"/>
+        </w:rPr>
+        <w:instrText>HYPERLINK "http://msdn.microsoft.com/en-us/library/system.flagsattribute.aspx"</w:instrText>
+      </w:r>
+      <w:r>
+        <w:fldChar w:fldCharType="separate"/>
+      </w:r>
+      <w:r>
+        <w:rPr>
+          <w:rStyle w:val="Hyperlink"/>
+          <w:lang w:val="en-US"/>
+        </w:rPr>
+        <w:t>here</w:t>
+      </w:r>
+      <w:r>
+        <w:fldChar w:fldCharType="end"/>
+      </w:r>
       <w:r>
         <w:rPr>
           <w:lang w:val="en-US" w:eastAsia="da-DK"/>
@@ -14744,7 +14768,6 @@
           <w:szCs w:val="20"/>
           <w:lang w:val="en-US"/>
         </w:rPr>
-        <w:lastRenderedPageBreak/>
         <w:t xml:space="preserve">rectGeom.CollidesWith = </w:t>
       </w:r>
       <w:proofErr w:type="spellStart"/>
@@ -15694,7 +15717,6 @@
           <w:noProof/>
           <w:lang w:val="en-US"/>
         </w:rPr>
-        <w:lastRenderedPageBreak/>
         <w:t xml:space="preserve">Note that the </w:t>
       </w:r>
       <w:proofErr w:type="spellStart"/>
@@ -16927,8 +16949,8 @@
           <w:lang w:val="en-US"/>
         </w:rPr>
       </w:pPr>
-      <w:bookmarkStart w:id="51" w:name="_Toc211622634"/>
-      <w:bookmarkStart w:id="52" w:name="_Toc213068510"/>
+      <w:bookmarkStart w:id="51" w:name="_Toc213068510"/>
+      <w:bookmarkStart w:id="52" w:name="_Toc211622634"/>
       <w:r>
         <w:rPr>
           <w:lang w:val="en-US"/>
@@ -16941,7 +16963,7 @@
         </w:rPr>
         <w:t xml:space="preserve"> Properties</w:t>
       </w:r>
-      <w:bookmarkEnd w:id="52"/>
+      <w:bookmarkEnd w:id="51"/>
     </w:p>
     <w:p>
       <w:pPr>
@@ -17066,7 +17088,6 @@
           <w:b/>
           <w:lang w:val="en-US"/>
         </w:rPr>
-        <w:lastRenderedPageBreak/>
         <w:t>LinearVelocity</w:t>
       </w:r>
       <w:proofErr w:type="spellEnd"/>
@@ -17428,7 +17449,6 @@
         <w:rPr>
           <w:lang w:val="en-US"/>
         </w:rPr>
-        <w:lastRenderedPageBreak/>
         <w:t>If one of the geometries (materials) have a friction of 5 and the other have a friction of 3, the average coefficient of friction would be 4.</w:t>
       </w:r>
     </w:p>
@@ -18461,7 +18481,6 @@
         <w:rPr>
           <w:lang w:val="en-US"/>
         </w:rPr>
-        <w:lastRenderedPageBreak/>
         <w:t>Path Generator</w:t>
       </w:r>
       <w:bookmarkEnd w:id="57"/>
@@ -18627,7 +18646,7 @@
         </w:rPr>
         <w:t>Performance</w:t>
       </w:r>
-      <w:bookmarkEnd w:id="51"/>
+      <w:bookmarkEnd w:id="52"/>
       <w:bookmarkEnd w:id="58"/>
     </w:p>
     <w:p>
@@ -18784,7 +18803,6 @@
           <w:noProof/>
           <w:lang w:eastAsia="da-DK"/>
         </w:rPr>
-        <w:lastRenderedPageBreak/>
         <w:drawing>
           <wp:inline distT="0" distB="0" distL="0" distR="0">
             <wp:extent cx="6115050" cy="1857375"/>
@@ -18803,7 +18821,7 @@
                     </pic:cNvPicPr>
                   </pic:nvPicPr>
                   <pic:blipFill>
-                    <a:blip r:embed="rId18"/>
+                    <a:blip r:embed="rId14"/>
                     <a:srcRect/>
                     <a:stretch>
                       <a:fillRect/>
@@ -18890,7 +18908,7 @@
                     </pic:cNvPicPr>
                   </pic:nvPicPr>
                   <pic:blipFill>
-                    <a:blip r:embed="rId19"/>
+                    <a:blip r:embed="rId15"/>
                     <a:srcRect/>
                     <a:stretch>
                       <a:fillRect/>
@@ -19794,7 +19812,6 @@
           <w:szCs w:val="24"/>
           <w:lang w:val="en-US"/>
         </w:rPr>
-        <w:lastRenderedPageBreak/>
         <w:t xml:space="preserve">The </w:t>
       </w:r>
       <w:r>
@@ -20396,7 +20413,6 @@
         <w:rPr>
           <w:lang w:val="en-US"/>
         </w:rPr>
-        <w:lastRenderedPageBreak/>
         <w:t xml:space="preserve">In this code example, using the </w:t>
       </w:r>
       <w:r>
@@ -20780,15 +20796,28 @@
         </w:rPr>
         <w:t xml:space="preserve">More info here: </w:t>
       </w:r>
-      <w:hyperlink r:id="rId20" w:history="1">
-        <w:r>
-          <w:rPr>
-            <w:rStyle w:val="Hyperlink"/>
-            <w:lang w:val="en-US"/>
-          </w:rPr>
-          <w:t>Circle - Circle optimization</w:t>
-        </w:r>
-      </w:hyperlink>
+      <w:r>
+        <w:fldChar w:fldCharType="begin"/>
+      </w:r>
+      <w:r>
+        <w:rPr>
+          <w:lang w:val="en-US"/>
+        </w:rPr>
+        <w:instrText>HYPERLINK "http://www.codeplex.com/FarseerPhysics/Thread/View.aspx?ThreadId=19861"</w:instrText>
+      </w:r>
+      <w:r>
+        <w:fldChar w:fldCharType="separate"/>
+      </w:r>
+      <w:r>
+        <w:rPr>
+          <w:rStyle w:val="Hyperlink"/>
+          <w:lang w:val="en-US"/>
+        </w:rPr>
+        <w:t>Circle - Circle optimization</w:t>
+      </w:r>
+      <w:r>
+        <w:fldChar w:fldCharType="end"/>
+      </w:r>
     </w:p>
     <w:p>
       <w:pPr>
@@ -20823,7 +20852,6 @@
           <w:b/>
           <w:lang w:val="en-US"/>
         </w:rPr>
-        <w:lastRenderedPageBreak/>
         <w:t>Note:</w:t>
       </w:r>
       <w:r>
@@ -20832,15 +20860,28 @@
         </w:rPr>
         <w:t xml:space="preserve"> Items in this list is classified as micro-optimization and should not be used, unless you have some really performance critical code. Have a look at </w:t>
       </w:r>
-      <w:hyperlink r:id="rId21" w:history="1">
-        <w:r>
-          <w:rPr>
-            <w:rStyle w:val="Hyperlink"/>
-            <w:lang w:val="en-US"/>
-          </w:rPr>
-          <w:t>Understanding XNA Framework Performance</w:t>
-        </w:r>
-      </w:hyperlink>
+      <w:r>
+        <w:fldChar w:fldCharType="begin"/>
+      </w:r>
+      <w:r>
+        <w:rPr>
+          <w:lang w:val="en-US"/>
+        </w:rPr>
+        <w:instrText>HYPERLINK "http://www.microsoft.com/downloads/details.aspx?FamilyId=B11AD912-4158-44CC-A771-A5E044F7E3BB&amp;displaylang=en"</w:instrText>
+      </w:r>
+      <w:r>
+        <w:fldChar w:fldCharType="separate"/>
+      </w:r>
+      <w:r>
+        <w:rPr>
+          <w:rStyle w:val="Hyperlink"/>
+          <w:lang w:val="en-US"/>
+        </w:rPr>
+        <w:t>Understanding XNA Framework Performance</w:t>
+      </w:r>
+      <w:r>
+        <w:fldChar w:fldCharType="end"/>
+      </w:r>
       <w:r>
         <w:rPr>
           <w:lang w:val="en-US"/>
@@ -21983,7 +22024,6 @@
         <w:rPr>
           <w:lang w:val="en-US"/>
         </w:rPr>
-        <w:lastRenderedPageBreak/>
         <w:t>There are some known issues that are related to Farseer Physics. Some of these issues are not only found in Farseer Physics, but also in many other physics engines. They are not easy to fix without sacrificing performance or usability.</w:t>
       </w:r>
     </w:p>
@@ -22181,7 +22221,7 @@
         </w:rPr>
         <w:t>Swept collision detection (</w:t>
       </w:r>
-      <w:hyperlink r:id="rId22" w:history="1">
+      <w:hyperlink r:id="rId16" w:history="1">
         <w:r>
           <w:rPr>
             <w:rStyle w:val="Hyperlink"/>
@@ -22546,7 +22586,6 @@
           <w:szCs w:val="20"/>
           <w:lang w:val="en-US"/>
         </w:rPr>
-        <w:lastRenderedPageBreak/>
         <w:t>Body</w:t>
       </w:r>
       <w:r>
@@ -23142,6 +23181,7 @@
       <w:tblPr>
         <w:tblStyle w:val="TableGrid"/>
         <w:tblW w:w="0" w:type="auto"/>
+        <w:jc w:val="center"/>
         <w:tblInd w:w="587" w:type="dxa"/>
         <w:tblBorders>
           <w:top w:val="none" w:sz="0" w:space="0" w:color="auto"/>
@@ -23158,6 +23198,9 @@
         <w:gridCol w:w="4453"/>
       </w:tblGrid>
       <w:tr>
+        <w:trPr>
+          <w:jc w:val="center"/>
+        </w:trPr>
         <w:tc>
           <w:tcPr>
             <w:tcW w:w="4454" w:type="dxa"/>
@@ -23225,7 +23268,7 @@
                           </pic:cNvPicPr>
                         </pic:nvPicPr>
                         <pic:blipFill>
-                          <a:blip r:embed="rId23"/>
+                          <a:blip r:embed="rId17"/>
                           <a:srcRect/>
                           <a:stretch>
                             <a:fillRect/>
@@ -23322,7 +23365,7 @@
                           </pic:cNvPicPr>
                         </pic:nvPicPr>
                         <pic:blipFill>
-                          <a:blip r:embed="rId24"/>
+                          <a:blip r:embed="rId18"/>
                           <a:srcRect/>
                           <a:stretch>
                             <a:fillRect/>
@@ -23472,15 +23515,28 @@
         </w:rPr>
         <w:t xml:space="preserve">You can work around it by following the steps described in </w:t>
       </w:r>
-      <w:hyperlink r:id="rId25" w:history="1">
-        <w:r>
-          <w:rPr>
-            <w:rStyle w:val="Hyperlink"/>
-            <w:lang w:val="en-US"/>
-          </w:rPr>
-          <w:t>this thread</w:t>
-        </w:r>
-      </w:hyperlink>
+      <w:r>
+        <w:fldChar w:fldCharType="begin"/>
+      </w:r>
+      <w:r>
+        <w:rPr>
+          <w:lang w:val="en-US"/>
+        </w:rPr>
+        <w:instrText>HYPERLINK "http://www.codeplex.com/FarseerPhysics/Thread/View.aspx?ThreadId=28747"</w:instrText>
+      </w:r>
+      <w:r>
+        <w:fldChar w:fldCharType="separate"/>
+      </w:r>
+      <w:r>
+        <w:rPr>
+          <w:rStyle w:val="Hyperlink"/>
+          <w:lang w:val="en-US"/>
+        </w:rPr>
+        <w:t>this thread</w:t>
+      </w:r>
+      <w:r>
+        <w:fldChar w:fldCharType="end"/>
+      </w:r>
     </w:p>
     <w:p>
       <w:pPr>

</xml_diff>

<commit_message>
Removal of TODO's from manual
</commit_message>
<xml_diff>
--- a/Documentation/Farseer Physics Engine 2.0 Manual.docx
+++ b/Documentation/Farseer Physics Engine 2.0 Manual.docx
@@ -11,13 +11,31 @@
           <w:lang w:val="en-US"/>
         </w:rPr>
       </w:pPr>
+      <w:proofErr w:type="spellStart"/>
       <w:r>
         <w:rPr>
           <w:rFonts w:eastAsia="Times New Roman"/>
           <w:kern w:val="36"/>
           <w:lang w:val="en-US"/>
         </w:rPr>
-        <w:t>Farseer Physics Engine 2.0 Manual</w:t>
+        <w:t>t</w:t>
+      </w:r>
+      <w:r>
+        <w:rPr>
+          <w:rFonts w:eastAsia="Times New Roman"/>
+          <w:kern w:val="36"/>
+          <w:lang w:val="en-US"/>
+        </w:rPr>
+        <w:t>Farseer</w:t>
+      </w:r>
+      <w:proofErr w:type="spellEnd"/>
+      <w:r>
+        <w:rPr>
+          <w:rFonts w:eastAsia="Times New Roman"/>
+          <w:kern w:val="36"/>
+          <w:lang w:val="en-US"/>
+        </w:rPr>
+        <w:t xml:space="preserve"> Physics Engine 2.0 Manual</w:t>
       </w:r>
     </w:p>
     <w:sdt>
@@ -2666,7 +2684,21 @@
         <w:rPr>
           <w:lang w:val="en-US" w:eastAsia="da-DK"/>
         </w:rPr>
-        <w:t>Body is the core physics object in Farseer. Forces, torques, and impulses are applied to bodies and the bodies react by moving accordingly. Bodies do not contain any form of collision awareness by themselves. To create a body you usually use the BodyFactory, but first, here is how you create a body manually:</w:t>
+        <w:t xml:space="preserve">Body is the core physics object in Farseer. Forces, torques, and impulses are applied to bodies and the bodies react by moving accordingly. Bodies do not contain any form of collision awareness by themselves. To create a body you usually use the </w:t>
+      </w:r>
+      <w:proofErr w:type="spellStart"/>
+      <w:r>
+        <w:rPr>
+          <w:lang w:val="en-US" w:eastAsia="da-DK"/>
+        </w:rPr>
+        <w:t>BodyFactory</w:t>
+      </w:r>
+      <w:proofErr w:type="spellEnd"/>
+      <w:r>
+        <w:rPr>
+          <w:lang w:val="en-US" w:eastAsia="da-DK"/>
+        </w:rPr>
+        <w:t>, but first, here is how you create a body manually:</w:t>
       </w:r>
     </w:p>
     <w:p>
@@ -3060,7 +3092,21 @@
         <w:rPr>
           <w:lang w:val="en-US"/>
         </w:rPr>
-        <w:t>Instead of remembering MOI for each shape, Farseer Physics can calculate the MOI for you. All you have to do is use the BodyFactory class as described in the "Body Factory" chapter.</w:t>
+        <w:t xml:space="preserve">Instead of remembering MOI for each shape, Farseer Physics can calculate the MOI for you. All you have to do is use the </w:t>
+      </w:r>
+      <w:proofErr w:type="spellStart"/>
+      <w:r>
+        <w:rPr>
+          <w:lang w:val="en-US"/>
+        </w:rPr>
+        <w:t>BodyFactory</w:t>
+      </w:r>
+      <w:proofErr w:type="spellEnd"/>
+      <w:r>
+        <w:rPr>
+          <w:lang w:val="en-US"/>
+        </w:rPr>
+        <w:t xml:space="preserve"> class as described in the "Body Factory" chapter.</w:t>
       </w:r>
     </w:p>
     <w:p>
@@ -3346,8 +3392,29 @@
           <w:szCs w:val="20"/>
           <w:lang w:val="en-US"/>
         </w:rPr>
-        <w:t xml:space="preserve"> rectBody = </w:t>
-      </w:r>
+        <w:t xml:space="preserve"> </w:t>
+      </w:r>
+      <w:proofErr w:type="spellStart"/>
+      <w:r>
+        <w:rPr>
+          <w:rFonts w:ascii="Courier New" w:hAnsi="Courier New" w:cs="Courier New"/>
+          <w:sz w:val="20"/>
+          <w:szCs w:val="20"/>
+          <w:lang w:val="en-US"/>
+        </w:rPr>
+        <w:t>rectBody</w:t>
+      </w:r>
+      <w:proofErr w:type="spellEnd"/>
+      <w:r>
+        <w:rPr>
+          <w:rFonts w:ascii="Courier New" w:hAnsi="Courier New" w:cs="Courier New"/>
+          <w:sz w:val="20"/>
+          <w:szCs w:val="20"/>
+          <w:lang w:val="en-US"/>
+        </w:rPr>
+        <w:t xml:space="preserve"> = </w:t>
+      </w:r>
+      <w:proofErr w:type="spellStart"/>
       <w:r>
         <w:rPr>
           <w:rFonts w:ascii="Courier New" w:hAnsi="Courier New" w:cs="Courier New"/>
@@ -3366,7 +3433,17 @@
           <w:szCs w:val="20"/>
           <w:lang w:val="en-US"/>
         </w:rPr>
-        <w:t>.Instance.CreateRectangleBody(PhysicsSimulator, 128, 128, 1);</w:t>
+        <w:t>.Instance.CreateRectangleBody</w:t>
+      </w:r>
+      <w:proofErr w:type="spellEnd"/>
+      <w:r>
+        <w:rPr>
+          <w:rFonts w:ascii="Courier New" w:hAnsi="Courier New" w:cs="Courier New"/>
+          <w:sz w:val="20"/>
+          <w:szCs w:val="20"/>
+          <w:lang w:val="en-US"/>
+        </w:rPr>
+        <w:t>(PhysicsSimulator, 128, 128, 1);</w:t>
       </w:r>
       <w:r>
         <w:rPr>
@@ -3513,7 +3590,21 @@
         <w:rPr>
           <w:lang w:val="en-US" w:eastAsia="da-DK"/>
         </w:rPr>
-        <w:t>There are some overloads for each BodyFactory method. One that takes a PhysicsSimulator object and another one that doesn’t. If you provide a PhysicsSimulator object, the body you create will be added to the simulator.</w:t>
+        <w:t xml:space="preserve">There are some overloads for each </w:t>
+      </w:r>
+      <w:proofErr w:type="spellStart"/>
+      <w:r>
+        <w:rPr>
+          <w:lang w:val="en-US" w:eastAsia="da-DK"/>
+        </w:rPr>
+        <w:t>BodyFactory</w:t>
+      </w:r>
+      <w:proofErr w:type="spellEnd"/>
+      <w:r>
+        <w:rPr>
+          <w:lang w:val="en-US" w:eastAsia="da-DK"/>
+        </w:rPr>
+        <w:t xml:space="preserve"> method. One that takes a PhysicsSimulator object and another one that doesn’t. If you provide a PhysicsSimulator object, the body you create will be added to the simulator.</w:t>
       </w:r>
     </w:p>
     <w:p>
@@ -3592,14 +3683,28 @@
         <w:rPr>
           <w:lang w:val="en-US" w:eastAsia="da-DK"/>
         </w:rPr>
-        <w:t>To create a geometry you usually use the GeomFactory, but first, here is how you create a geometry manually:</w:t>
-      </w:r>
-    </w:p>
-    <w:p>
-      <w:pPr>
+        <w:t xml:space="preserve">To create a geometry you usually use the </w:t>
+      </w:r>
+      <w:proofErr w:type="spellStart"/>
+      <w:r>
         <w:rPr>
           <w:lang w:val="en-US" w:eastAsia="da-DK"/>
         </w:rPr>
+        <w:t>GeomFactory</w:t>
+      </w:r>
+      <w:proofErr w:type="spellEnd"/>
+      <w:r>
+        <w:rPr>
+          <w:lang w:val="en-US" w:eastAsia="da-DK"/>
+        </w:rPr>
+        <w:t>, but first, here is how you create a geometry manually:</w:t>
+      </w:r>
+    </w:p>
+    <w:p>
+      <w:pPr>
+        <w:rPr>
+          <w:lang w:val="en-US" w:eastAsia="da-DK"/>
+        </w:rPr>
       </w:pPr>
     </w:p>
     <w:p>
@@ -4029,7 +4134,27 @@
           <w:szCs w:val="20"/>
           <w:lang w:val="en-US"/>
         </w:rPr>
-        <w:t xml:space="preserve"> rectGeom = </w:t>
+        <w:t xml:space="preserve"> </w:t>
+      </w:r>
+      <w:proofErr w:type="spellStart"/>
+      <w:r>
+        <w:rPr>
+          <w:rFonts w:ascii="Courier New" w:hAnsi="Courier New" w:cs="Courier New"/>
+          <w:sz w:val="20"/>
+          <w:szCs w:val="20"/>
+          <w:lang w:val="en-US"/>
+        </w:rPr>
+        <w:t>rectGeom</w:t>
+      </w:r>
+      <w:proofErr w:type="spellEnd"/>
+      <w:r>
+        <w:rPr>
+          <w:rFonts w:ascii="Courier New" w:hAnsi="Courier New" w:cs="Courier New"/>
+          <w:sz w:val="20"/>
+          <w:szCs w:val="20"/>
+          <w:lang w:val="en-US"/>
+        </w:rPr>
+        <w:t xml:space="preserve"> = </w:t>
       </w:r>
       <w:r>
         <w:rPr>
@@ -4069,7 +4194,27 @@
           <w:szCs w:val="20"/>
           <w:lang w:val="en-US"/>
         </w:rPr>
-        <w:t>(rectBody, vertices, 11);</w:t>
+        <w:t>(</w:t>
+      </w:r>
+      <w:proofErr w:type="spellStart"/>
+      <w:r>
+        <w:rPr>
+          <w:rFonts w:ascii="Courier New" w:hAnsi="Courier New" w:cs="Courier New"/>
+          <w:sz w:val="20"/>
+          <w:szCs w:val="20"/>
+          <w:lang w:val="en-US"/>
+        </w:rPr>
+        <w:t>rectBody</w:t>
+      </w:r>
+      <w:proofErr w:type="spellEnd"/>
+      <w:r>
+        <w:rPr>
+          <w:rFonts w:ascii="Courier New" w:hAnsi="Courier New" w:cs="Courier New"/>
+          <w:sz w:val="20"/>
+          <w:szCs w:val="20"/>
+          <w:lang w:val="en-US"/>
+        </w:rPr>
+        <w:t>, vertices, 11);</w:t>
       </w:r>
     </w:p>
     <w:p>
@@ -4130,6 +4275,7 @@
       </w:pPr>
       <w:bookmarkStart w:id="10" w:name="_Toc211622613"/>
       <w:bookmarkStart w:id="11" w:name="_Toc213068489"/>
+      <w:proofErr w:type="spellStart"/>
       <w:r>
         <w:rPr>
           <w:lang w:val="en-US"/>
@@ -4138,38 +4284,81 @@
       </w:r>
       <w:bookmarkEnd w:id="10"/>
       <w:bookmarkEnd w:id="11"/>
-    </w:p>
-    <w:p>
-      <w:pPr>
-        <w:rPr>
-          <w:lang w:val="en-US"/>
-        </w:rPr>
-      </w:pPr>
-      <w:r>
-        <w:rPr>
-          <w:lang w:val="en-US"/>
-        </w:rPr>
-        <w:t>Another and much easier way to create a geometry is by using the GeomFactory. The GeomFactory can create a vertices collection for simple shapes such as rectangle and circle. All you need is the width, height for rectangles or radius for circles.</w:t>
-      </w:r>
-    </w:p>
-    <w:p>
-      <w:pPr>
-        <w:rPr>
-          <w:lang w:val="en-US"/>
-        </w:rPr>
-      </w:pPr>
-    </w:p>
-    <w:p>
-      <w:pPr>
-        <w:rPr>
-          <w:lang w:val="en-US"/>
-        </w:rPr>
-      </w:pPr>
-      <w:r>
-        <w:rPr>
-          <w:lang w:val="en-US"/>
-        </w:rPr>
-        <w:t>Here is an example of creating a Geom using the GeomFactory:</w:t>
+      <w:proofErr w:type="spellEnd"/>
+    </w:p>
+    <w:p>
+      <w:pPr>
+        <w:rPr>
+          <w:lang w:val="en-US"/>
+        </w:rPr>
+      </w:pPr>
+      <w:r>
+        <w:rPr>
+          <w:lang w:val="en-US"/>
+        </w:rPr>
+        <w:t xml:space="preserve">Another and much easier way to create a geometry is by using the </w:t>
+      </w:r>
+      <w:proofErr w:type="spellStart"/>
+      <w:r>
+        <w:rPr>
+          <w:lang w:val="en-US"/>
+        </w:rPr>
+        <w:t>GeomFactory</w:t>
+      </w:r>
+      <w:proofErr w:type="spellEnd"/>
+      <w:r>
+        <w:rPr>
+          <w:lang w:val="en-US"/>
+        </w:rPr>
+        <w:t xml:space="preserve">. The </w:t>
+      </w:r>
+      <w:proofErr w:type="spellStart"/>
+      <w:r>
+        <w:rPr>
+          <w:lang w:val="en-US"/>
+        </w:rPr>
+        <w:t>GeomFactory</w:t>
+      </w:r>
+      <w:proofErr w:type="spellEnd"/>
+      <w:r>
+        <w:rPr>
+          <w:lang w:val="en-US"/>
+        </w:rPr>
+        <w:t xml:space="preserve"> can create a vertices collection for simple shapes such as rectangle and circle. All you need is the width, height for rectangles or radius for circles.</w:t>
+      </w:r>
+    </w:p>
+    <w:p>
+      <w:pPr>
+        <w:rPr>
+          <w:lang w:val="en-US"/>
+        </w:rPr>
+      </w:pPr>
+    </w:p>
+    <w:p>
+      <w:pPr>
+        <w:rPr>
+          <w:lang w:val="en-US"/>
+        </w:rPr>
+      </w:pPr>
+      <w:r>
+        <w:rPr>
+          <w:lang w:val="en-US"/>
+        </w:rPr>
+        <w:t xml:space="preserve">Here is an example of creating a Geom using the </w:t>
+      </w:r>
+      <w:proofErr w:type="spellStart"/>
+      <w:r>
+        <w:rPr>
+          <w:lang w:val="en-US"/>
+        </w:rPr>
+        <w:t>GeomFactory</w:t>
+      </w:r>
+      <w:proofErr w:type="spellEnd"/>
+      <w:r>
+        <w:rPr>
+          <w:lang w:val="en-US"/>
+        </w:rPr>
+        <w:t>:</w:t>
       </w:r>
     </w:p>
     <w:p>
@@ -4260,6 +4449,183 @@
           <w:szCs w:val="20"/>
           <w:lang w:val="en-US"/>
         </w:rPr>
+        <w:t xml:space="preserve"> </w:t>
+      </w:r>
+      <w:proofErr w:type="spellStart"/>
+      <w:r>
+        <w:rPr>
+          <w:rFonts w:ascii="Courier New" w:hAnsi="Courier New" w:cs="Courier New"/>
+          <w:sz w:val="20"/>
+          <w:szCs w:val="20"/>
+          <w:lang w:val="en-US"/>
+        </w:rPr>
+        <w:t>rectGeom</w:t>
+      </w:r>
+      <w:proofErr w:type="spellEnd"/>
+      <w:r>
+        <w:rPr>
+          <w:rFonts w:ascii="Courier New" w:hAnsi="Courier New" w:cs="Courier New"/>
+          <w:sz w:val="20"/>
+          <w:szCs w:val="20"/>
+          <w:lang w:val="en-US"/>
+        </w:rPr>
+        <w:t xml:space="preserve"> = </w:t>
+      </w:r>
+      <w:proofErr w:type="spellStart"/>
+      <w:r>
+        <w:rPr>
+          <w:rFonts w:ascii="Courier New" w:hAnsi="Courier New" w:cs="Courier New"/>
+          <w:noProof/>
+          <w:color w:val="2B91AF"/>
+          <w:sz w:val="20"/>
+          <w:szCs w:val="20"/>
+          <w:lang w:val="en-US"/>
+        </w:rPr>
+        <w:t>GeomFactory</w:t>
+      </w:r>
+      <w:r>
+        <w:rPr>
+          <w:rFonts w:ascii="Courier New" w:hAnsi="Courier New" w:cs="Courier New"/>
+          <w:sz w:val="20"/>
+          <w:szCs w:val="20"/>
+          <w:lang w:val="en-US"/>
+        </w:rPr>
+        <w:t>.Instance.CreateRectangleGeom</w:t>
+      </w:r>
+      <w:proofErr w:type="spellEnd"/>
+      <w:r>
+        <w:rPr>
+          <w:rFonts w:ascii="Courier New" w:hAnsi="Courier New" w:cs="Courier New"/>
+          <w:sz w:val="20"/>
+          <w:szCs w:val="20"/>
+          <w:lang w:val="en-US"/>
+        </w:rPr>
+        <w:t xml:space="preserve">(PhysicsSimulator, </w:t>
+      </w:r>
+      <w:proofErr w:type="spellStart"/>
+      <w:r>
+        <w:rPr>
+          <w:rFonts w:ascii="Courier New" w:hAnsi="Courier New" w:cs="Courier New"/>
+          <w:sz w:val="20"/>
+          <w:szCs w:val="20"/>
+          <w:lang w:val="en-US"/>
+        </w:rPr>
+        <w:t>rectBody</w:t>
+      </w:r>
+      <w:proofErr w:type="spellEnd"/>
+      <w:r>
+        <w:rPr>
+          <w:rFonts w:ascii="Courier New" w:hAnsi="Courier New" w:cs="Courier New"/>
+          <w:sz w:val="20"/>
+          <w:szCs w:val="20"/>
+          <w:lang w:val="en-US"/>
+        </w:rPr>
+        <w:t xml:space="preserve">, 128, </w:t>
+      </w:r>
+      <w:r>
+        <w:rPr>
+          <w:rFonts w:ascii="Courier New" w:hAnsi="Courier New" w:cs="Courier New"/>
+          <w:noProof/>
+          <w:sz w:val="20"/>
+          <w:szCs w:val="20"/>
+          <w:lang w:val="en-US"/>
+        </w:rPr>
+        <w:t>64);</w:t>
+      </w:r>
+    </w:p>
+    <w:p>
+      <w:pPr>
+        <w:rPr>
+          <w:noProof/>
+          <w:lang w:val="en-US"/>
+        </w:rPr>
+      </w:pPr>
+    </w:p>
+    <w:p>
+      <w:pPr>
+        <w:rPr>
+          <w:noProof/>
+          <w:lang w:val="en-US"/>
+        </w:rPr>
+      </w:pPr>
+      <w:r>
+        <w:rPr>
+          <w:noProof/>
+          <w:lang w:val="en-US"/>
+        </w:rPr>
+        <w:t>Notice that you don't have to supply any vertices or grid cell size. The GeomFactory creates the vertices and calculates the grid cell size for you.</w:t>
+      </w:r>
+    </w:p>
+    <w:p>
+      <w:pPr>
+        <w:rPr>
+          <w:lang w:val="en-US"/>
+        </w:rPr>
+      </w:pPr>
+    </w:p>
+    <w:p>
+      <w:pPr>
+        <w:rPr>
+          <w:lang w:val="en-US"/>
+        </w:rPr>
+      </w:pPr>
+      <w:r>
+        <w:rPr>
+          <w:lang w:val="en-US"/>
+        </w:rPr>
+        <w:t xml:space="preserve">There are situations where you would want to control the grid cell size. This is also very easy with the </w:t>
+      </w:r>
+      <w:proofErr w:type="spellStart"/>
+      <w:r>
+        <w:rPr>
+          <w:lang w:val="en-US"/>
+        </w:rPr>
+        <w:t>GeomFactory</w:t>
+      </w:r>
+      <w:proofErr w:type="spellEnd"/>
+      <w:r>
+        <w:rPr>
+          <w:lang w:val="en-US"/>
+        </w:rPr>
+        <w:t>, just use the overloaded methods that takes a grid cell size:</w:t>
+      </w:r>
+    </w:p>
+    <w:p>
+      <w:pPr>
+        <w:rPr>
+          <w:lang w:val="en-US"/>
+        </w:rPr>
+      </w:pPr>
+    </w:p>
+    <w:p>
+      <w:pPr>
+        <w:rPr>
+          <w:rFonts w:ascii="Courier New" w:hAnsi="Courier New" w:cs="Courier New"/>
+          <w:noProof/>
+          <w:sz w:val="20"/>
+          <w:szCs w:val="20"/>
+          <w:lang w:val="en-US"/>
+        </w:rPr>
+      </w:pPr>
+      <w:r>
+        <w:rPr>
+          <w:rFonts w:ascii="Courier New" w:hAnsi="Courier New" w:cs="Courier New"/>
+          <w:noProof/>
+          <w:color w:val="2B91AF"/>
+          <w:sz w:val="20"/>
+          <w:szCs w:val="20"/>
+          <w:lang w:val="en-US"/>
+        </w:rPr>
+        <w:t>Geom</w:t>
+      </w:r>
+      <w:r>
+        <w:rPr>
+          <w:rFonts w:ascii="Courier New" w:hAnsi="Courier New" w:cs="Courier New"/>
+          <w:noProof/>
+          <w:sz w:val="20"/>
+          <w:szCs w:val="20"/>
+          <w:lang w:val="en-US"/>
+        </w:rPr>
         <w:t xml:space="preserve"> rectGeom = </w:t>
       </w:r>
       <w:r>
@@ -4276,206 +4642,110 @@
       <w:r>
         <w:rPr>
           <w:rFonts w:ascii="Courier New" w:hAnsi="Courier New" w:cs="Courier New"/>
-          <w:sz w:val="20"/>
-          <w:szCs w:val="20"/>
-          <w:lang w:val="en-US"/>
-        </w:rPr>
-        <w:t xml:space="preserve">.Instance.CreateRectangleGeom(PhysicsSimulator, rectBody, 128, </w:t>
-      </w:r>
-      <w:r>
-        <w:rPr>
-          <w:rFonts w:ascii="Courier New" w:hAnsi="Courier New" w:cs="Courier New"/>
-          <w:noProof/>
-          <w:sz w:val="20"/>
-          <w:szCs w:val="20"/>
-          <w:lang w:val="en-US"/>
-        </w:rPr>
-        <w:t>64);</w:t>
-      </w:r>
-    </w:p>
-    <w:p>
-      <w:pPr>
-        <w:rPr>
-          <w:noProof/>
-          <w:lang w:val="en-US"/>
-        </w:rPr>
-      </w:pPr>
-    </w:p>
-    <w:p>
-      <w:pPr>
-        <w:rPr>
-          <w:noProof/>
-          <w:lang w:val="en-US"/>
-        </w:rPr>
-      </w:pPr>
-      <w:r>
-        <w:rPr>
-          <w:noProof/>
-          <w:lang w:val="en-US"/>
-        </w:rPr>
-        <w:t>Notice that you don't have to supply any vertices or grid cell size. The GeomFactory creates the vertices and calculates the grid cell size for you.</w:t>
-      </w:r>
-    </w:p>
-    <w:p>
-      <w:pPr>
-        <w:rPr>
-          <w:lang w:val="en-US"/>
-        </w:rPr>
-      </w:pPr>
-    </w:p>
-    <w:p>
-      <w:pPr>
-        <w:rPr>
-          <w:lang w:val="en-US"/>
-        </w:rPr>
-      </w:pPr>
-      <w:r>
-        <w:rPr>
-          <w:lang w:val="en-US"/>
-        </w:rPr>
-        <w:t>There are situations where you would want to control the grid cell size. This is also very easy with the GeomFactory, just use the overloaded methods that takes a grid cell size:</w:t>
-      </w:r>
-    </w:p>
-    <w:p>
-      <w:pPr>
-        <w:rPr>
-          <w:lang w:val="en-US"/>
-        </w:rPr>
-      </w:pPr>
-    </w:p>
-    <w:p>
-      <w:pPr>
-        <w:rPr>
-          <w:rFonts w:ascii="Courier New" w:hAnsi="Courier New" w:cs="Courier New"/>
-          <w:noProof/>
-          <w:sz w:val="20"/>
-          <w:szCs w:val="20"/>
-          <w:lang w:val="en-US"/>
-        </w:rPr>
-      </w:pPr>
-      <w:r>
-        <w:rPr>
-          <w:rFonts w:ascii="Courier New" w:hAnsi="Courier New" w:cs="Courier New"/>
-          <w:noProof/>
-          <w:color w:val="2B91AF"/>
-          <w:sz w:val="20"/>
-          <w:szCs w:val="20"/>
-          <w:lang w:val="en-US"/>
-        </w:rPr>
-        <w:t>Geom</w:t>
-      </w:r>
-      <w:r>
-        <w:rPr>
-          <w:rFonts w:ascii="Courier New" w:hAnsi="Courier New" w:cs="Courier New"/>
-          <w:noProof/>
-          <w:sz w:val="20"/>
-          <w:szCs w:val="20"/>
-          <w:lang w:val="en-US"/>
-        </w:rPr>
-        <w:t xml:space="preserve"> rectGeom = </w:t>
-      </w:r>
-      <w:r>
-        <w:rPr>
-          <w:rFonts w:ascii="Courier New" w:hAnsi="Courier New" w:cs="Courier New"/>
-          <w:noProof/>
-          <w:color w:val="2B91AF"/>
-          <w:sz w:val="20"/>
-          <w:szCs w:val="20"/>
+          <w:noProof/>
+          <w:sz w:val="20"/>
+          <w:szCs w:val="20"/>
+          <w:lang w:val="en-US"/>
+        </w:rPr>
+        <w:t>.Instance.CreateRectangleGeom(PhysicsSimulator, rectBody, 128, 64, 6.4f);</w:t>
+      </w:r>
+    </w:p>
+    <w:p>
+      <w:pPr>
+        <w:rPr>
+          <w:noProof/>
+          <w:lang w:val="en-US"/>
+        </w:rPr>
+      </w:pPr>
+    </w:p>
+    <w:p>
+      <w:pPr>
+        <w:rPr>
+          <w:noProof/>
+          <w:lang w:val="en-US"/>
+        </w:rPr>
+      </w:pPr>
+      <w:r>
+        <w:rPr>
+          <w:noProof/>
+          <w:lang w:val="en-US"/>
+        </w:rPr>
+        <w:t>Now we have a grid cell size of 6.4. (the f after the number indicates in C# that it's a float)</w:t>
+      </w:r>
+    </w:p>
+    <w:p>
+      <w:pPr>
+        <w:rPr>
+          <w:noProof/>
+          <w:lang w:val="en-US"/>
+        </w:rPr>
+      </w:pPr>
+    </w:p>
+    <w:p>
+      <w:pPr>
+        <w:rPr>
+          <w:noProof/>
+          <w:lang w:val="en-US"/>
+        </w:rPr>
+      </w:pPr>
+      <w:r>
+        <w:rPr>
+          <w:noProof/>
+          <w:lang w:val="en-US"/>
+        </w:rPr>
+        <w:t>If you pass 0 into the grid cell size, it will get calculated for you. They way it's calculated is by finding the shortest side of the geometry (64 in this instance) and multiply it by the default grid cell size factor of 0.1. This would yeld 6.4.</w:t>
+      </w:r>
+    </w:p>
+    <w:p>
+      <w:pPr>
+        <w:rPr>
+          <w:noProof/>
+          <w:lang w:val="en-US"/>
+        </w:rPr>
+      </w:pPr>
+    </w:p>
+    <w:p>
+      <w:pPr>
+        <w:rPr>
+          <w:noProof/>
+          <w:lang w:val="en-US"/>
+        </w:rPr>
+      </w:pPr>
+      <w:r>
+        <w:rPr>
+          <w:noProof/>
+          <w:lang w:val="en-US"/>
+        </w:rPr>
+        <w:t xml:space="preserve">You can adjust the default grid cell size by setting the </w:t>
+      </w:r>
+      <w:proofErr w:type="spellStart"/>
+      <w:r>
+        <w:rPr>
+          <w:b/>
+          <w:lang w:val="en-US"/>
+        </w:rPr>
+        <w:t>GridCellSizeAABBFactor</w:t>
+      </w:r>
+      <w:proofErr w:type="spellEnd"/>
+      <w:r>
+        <w:rPr>
+          <w:lang w:val="en-US"/>
+        </w:rPr>
+        <w:t xml:space="preserve"> on the </w:t>
+      </w:r>
+      <w:proofErr w:type="spellStart"/>
+      <w:r>
+        <w:rPr>
           <w:lang w:val="en-US"/>
         </w:rPr>
         <w:t>GeomFactory</w:t>
       </w:r>
-      <w:r>
-        <w:rPr>
-          <w:rFonts w:ascii="Courier New" w:hAnsi="Courier New" w:cs="Courier New"/>
-          <w:noProof/>
-          <w:sz w:val="20"/>
-          <w:szCs w:val="20"/>
-          <w:lang w:val="en-US"/>
-        </w:rPr>
-        <w:t>.Instance.CreateRectangleGeom(PhysicsSimulator, rectBody, 128, 64, 6.4f);</w:t>
-      </w:r>
-    </w:p>
-    <w:p>
-      <w:pPr>
-        <w:rPr>
-          <w:noProof/>
-          <w:lang w:val="en-US"/>
-        </w:rPr>
-      </w:pPr>
-    </w:p>
-    <w:p>
-      <w:pPr>
-        <w:rPr>
-          <w:noProof/>
-          <w:lang w:val="en-US"/>
-        </w:rPr>
-      </w:pPr>
-      <w:r>
-        <w:rPr>
-          <w:noProof/>
-          <w:lang w:val="en-US"/>
-        </w:rPr>
-        <w:t>Now we have a grid cell size of 6.4. (the f after the number indicates in C# that it's a float)</w:t>
-      </w:r>
-    </w:p>
-    <w:p>
-      <w:pPr>
-        <w:rPr>
-          <w:noProof/>
-          <w:lang w:val="en-US"/>
-        </w:rPr>
-      </w:pPr>
-    </w:p>
-    <w:p>
-      <w:pPr>
-        <w:rPr>
-          <w:noProof/>
-          <w:lang w:val="en-US"/>
-        </w:rPr>
-      </w:pPr>
-      <w:r>
-        <w:rPr>
-          <w:noProof/>
-          <w:lang w:val="en-US"/>
-        </w:rPr>
-        <w:t>If you pass 0 into the grid cell size, it will get calculated for you. They way it's calculated is by finding the shortest side of the geometry (64 in this instance) and multiply it by the default grid cell size factor of 0.1. This would yeld 6.4.</w:t>
-      </w:r>
-    </w:p>
-    <w:p>
-      <w:pPr>
-        <w:rPr>
-          <w:noProof/>
-          <w:lang w:val="en-US"/>
-        </w:rPr>
-      </w:pPr>
-    </w:p>
-    <w:p>
-      <w:pPr>
-        <w:rPr>
-          <w:noProof/>
-          <w:lang w:val="en-US"/>
-        </w:rPr>
-      </w:pPr>
-      <w:r>
-        <w:rPr>
-          <w:noProof/>
-          <w:lang w:val="en-US"/>
-        </w:rPr>
-        <w:t xml:space="preserve">You can adjust the default grid cell size by setting the </w:t>
-      </w:r>
-      <w:r>
-        <w:rPr>
-          <w:b/>
-          <w:lang w:val="en-US"/>
-        </w:rPr>
-        <w:t>GridCellSizeAABBFactor</w:t>
-      </w:r>
-      <w:r>
-        <w:rPr>
-          <w:lang w:val="en-US"/>
-        </w:rPr>
-        <w:t xml:space="preserve"> on the GeomFactory object.</w:t>
+      <w:proofErr w:type="spellEnd"/>
+      <w:r>
+        <w:rPr>
+          <w:lang w:val="en-US"/>
+        </w:rPr>
+        <w:t xml:space="preserve"> object.</w:t>
       </w:r>
     </w:p>
     <w:p>
@@ -5528,11 +5798,19 @@
         </w:rPr>
         <w:t xml:space="preserve"> </w:t>
       </w:r>
-      <w:r>
-        <w:rPr>
-          <w:lang w:val="en-US"/>
-        </w:rPr>
-        <w:t>PhysicsSimulatorView to find them (right now this means XNA only).</w:t>
+      <w:proofErr w:type="spellStart"/>
+      <w:r>
+        <w:rPr>
+          <w:lang w:val="en-US"/>
+        </w:rPr>
+        <w:t>PhysicsSimulatorView</w:t>
+      </w:r>
+      <w:proofErr w:type="spellEnd"/>
+      <w:r>
+        <w:rPr>
+          <w:lang w:val="en-US"/>
+        </w:rPr>
+        <w:t xml:space="preserve"> to find them (right now this means XNA only).</w:t>
       </w:r>
     </w:p>
     <w:p>
@@ -5668,6 +5946,7 @@
           <w:lang w:val="en-US"/>
         </w:rPr>
       </w:pPr>
+      <w:proofErr w:type="spellStart"/>
       <w:r>
         <w:rPr>
           <w:b/>
@@ -5675,6 +5954,7 @@
         </w:rPr>
         <w:t>IsDisposed</w:t>
       </w:r>
+      <w:proofErr w:type="spellEnd"/>
       <w:r>
         <w:rPr>
           <w:lang w:val="en-US"/>
@@ -5693,6 +5973,7 @@
           <w:lang w:val="en-US"/>
         </w:rPr>
       </w:pPr>
+      <w:proofErr w:type="spellStart"/>
       <w:r>
         <w:rPr>
           <w:b/>
@@ -5700,6 +5981,7 @@
         </w:rPr>
         <w:t>JointError</w:t>
       </w:r>
+      <w:proofErr w:type="spellEnd"/>
       <w:r>
         <w:rPr>
           <w:lang w:val="en-US"/>
@@ -5729,7 +6011,21 @@
         <w:rPr>
           <w:lang w:val="en-US"/>
         </w:rPr>
-        <w:t xml:space="preserve"> – Defines the maximum allowed value that JointError can reach before the joint is broken. The default is unbreakable (highest floating point number possible).</w:t>
+        <w:t xml:space="preserve"> – Defines the maximum allowed value that </w:t>
+      </w:r>
+      <w:proofErr w:type="spellStart"/>
+      <w:r>
+        <w:rPr>
+          <w:lang w:val="en-US"/>
+        </w:rPr>
+        <w:t>JointError</w:t>
+      </w:r>
+      <w:proofErr w:type="spellEnd"/>
+      <w:r>
+        <w:rPr>
+          <w:lang w:val="en-US"/>
+        </w:rPr>
+        <w:t xml:space="preserve"> can reach before the joint is broken. The default is unbreakable (highest floating point number possible).</w:t>
       </w:r>
     </w:p>
     <w:p>
@@ -5768,6 +6064,7 @@
           <w:lang w:val="en-US"/>
         </w:rPr>
       </w:pPr>
+      <w:proofErr w:type="spellStart"/>
       <w:r>
         <w:rPr>
           <w:b/>
@@ -5775,6 +6072,7 @@
         </w:rPr>
         <w:t>BiasFactor</w:t>
       </w:r>
+      <w:proofErr w:type="spellEnd"/>
       <w:r>
         <w:rPr>
           <w:lang w:val="en-US"/>
@@ -5897,6 +6195,7 @@
           <w:lang w:val="en-US"/>
         </w:rPr>
       </w:pPr>
+      <w:proofErr w:type="spellStart"/>
       <w:r>
         <w:rPr>
           <w:b/>
@@ -5904,6 +6203,7 @@
         </w:rPr>
         <w:t>PreStep</w:t>
       </w:r>
+      <w:proofErr w:type="spellEnd"/>
       <w:r>
         <w:rPr>
           <w:lang w:val="en-US"/>
@@ -6100,6 +6400,7 @@
           <w:lang w:val="en-US"/>
         </w:rPr>
       </w:pPr>
+      <w:proofErr w:type="spellStart"/>
       <w:r>
         <w:rPr>
           <w:b/>
@@ -6107,6 +6408,7 @@
         </w:rPr>
         <w:t>CurrentAnchor</w:t>
       </w:r>
+      <w:proofErr w:type="spellEnd"/>
       <w:r>
         <w:rPr>
           <w:lang w:val="en-US"/>
@@ -6125,6 +6427,7 @@
           <w:lang w:val="en-US"/>
         </w:rPr>
       </w:pPr>
+      <w:proofErr w:type="spellStart"/>
       <w:r>
         <w:rPr>
           <w:b/>
@@ -6132,6 +6435,7 @@
         </w:rPr>
         <w:t>SetInitialAnchor</w:t>
       </w:r>
+      <w:proofErr w:type="spellEnd"/>
       <w:r>
         <w:rPr>
           <w:lang w:val="en-US"/>
@@ -6279,6 +6583,7 @@
           <w:lang w:val="en-US"/>
         </w:rPr>
       </w:pPr>
+      <w:proofErr w:type="spellStart"/>
       <w:r>
         <w:rPr>
           <w:b/>
@@ -6286,6 +6591,7 @@
         </w:rPr>
         <w:t>TargetAngle</w:t>
       </w:r>
+      <w:proofErr w:type="spellEnd"/>
       <w:r>
         <w:rPr>
           <w:lang w:val="en-US"/>
@@ -6304,6 +6610,7 @@
           <w:lang w:val="en-US"/>
         </w:rPr>
       </w:pPr>
+      <w:proofErr w:type="spellStart"/>
       <w:r>
         <w:rPr>
           <w:b/>
@@ -6311,11 +6618,26 @@
         </w:rPr>
         <w:t>MaxImpulse</w:t>
       </w:r>
-      <w:r>
-        <w:rPr>
-          <w:lang w:val="en-US"/>
-        </w:rPr>
-        <w:t xml:space="preserve"> – Get/set the maximum torque the body/bodies will use in attempting to achieve the TargetAngle. Defaults to the highest floating point number possible.</w:t>
+      <w:proofErr w:type="spellEnd"/>
+      <w:r>
+        <w:rPr>
+          <w:lang w:val="en-US"/>
+        </w:rPr>
+        <w:t xml:space="preserve"> – Get/set the maximum torque the body/bodies will use in attempting to achieve the </w:t>
+      </w:r>
+      <w:proofErr w:type="spellStart"/>
+      <w:r>
+        <w:rPr>
+          <w:lang w:val="en-US"/>
+        </w:rPr>
+        <w:t>TargetAngle</w:t>
+      </w:r>
+      <w:proofErr w:type="spellEnd"/>
+      <w:r>
+        <w:rPr>
+          <w:lang w:val="en-US"/>
+        </w:rPr>
+        <w:t>. Defaults to the highest floating point number possible.</w:t>
       </w:r>
     </w:p>
     <w:p>
@@ -6507,6 +6829,7 @@
           <w:lang w:val="en-US"/>
         </w:rPr>
       </w:pPr>
+      <w:proofErr w:type="spellStart"/>
       <w:r>
         <w:rPr>
           <w:b/>
@@ -6514,6 +6837,7 @@
         </w:rPr>
         <w:t>LowerLimit</w:t>
       </w:r>
+      <w:proofErr w:type="spellEnd"/>
       <w:r>
         <w:rPr>
           <w:lang w:val="en-US"/>
@@ -6532,6 +6856,7 @@
           <w:lang w:val="en-US"/>
         </w:rPr>
       </w:pPr>
+      <w:proofErr w:type="spellStart"/>
       <w:r>
         <w:rPr>
           <w:b/>
@@ -6539,6 +6864,7 @@
         </w:rPr>
         <w:t>UpperLimit</w:t>
       </w:r>
+      <w:proofErr w:type="spellEnd"/>
       <w:r>
         <w:rPr>
           <w:lang w:val="en-US"/>
@@ -6761,6 +7087,7 @@
           <w:lang w:val="en-US"/>
         </w:rPr>
       </w:pPr>
+      <w:proofErr w:type="spellStart"/>
       <w:r>
         <w:rPr>
           <w:b/>
@@ -6768,6 +7095,7 @@
         </w:rPr>
         <w:t>TargetDistance</w:t>
       </w:r>
+      <w:proofErr w:type="spellEnd"/>
       <w:r>
         <w:rPr>
           <w:lang w:val="en-US"/>
@@ -6797,7 +7125,21 @@
         <w:rPr>
           <w:lang w:val="en-US"/>
         </w:rPr>
-        <w:t xml:space="preserve"> – Get/set the first body of the joint. Changing this without recalculating the TargetDistance could lead to instability.</w:t>
+        <w:t xml:space="preserve"> – Get/set the first body of the joint. Changing this without recalculating the </w:t>
+      </w:r>
+      <w:proofErr w:type="spellStart"/>
+      <w:r>
+        <w:rPr>
+          <w:lang w:val="en-US"/>
+        </w:rPr>
+        <w:t>TargetDistance</w:t>
+      </w:r>
+      <w:proofErr w:type="spellEnd"/>
+      <w:r>
+        <w:rPr>
+          <w:lang w:val="en-US"/>
+        </w:rPr>
+        <w:t xml:space="preserve"> could lead to instability.</w:t>
       </w:r>
     </w:p>
     <w:p>
@@ -6822,7 +7164,21 @@
         <w:rPr>
           <w:lang w:val="en-US"/>
         </w:rPr>
-        <w:t xml:space="preserve"> - Get/set the second body of the joint. Changing this without recalculating the TargetDistance could lead to instability.</w:t>
+        <w:t xml:space="preserve"> - Get/set the second body of the joint. Changing this without recalculating the </w:t>
+      </w:r>
+      <w:proofErr w:type="spellStart"/>
+      <w:r>
+        <w:rPr>
+          <w:lang w:val="en-US"/>
+        </w:rPr>
+        <w:t>TargetDistance</w:t>
+      </w:r>
+      <w:proofErr w:type="spellEnd"/>
+      <w:r>
+        <w:rPr>
+          <w:lang w:val="en-US"/>
+        </w:rPr>
+        <w:t xml:space="preserve"> could lead to instability.</w:t>
       </w:r>
     </w:p>
     <w:p>
@@ -6997,7 +7353,21 @@
         <w:rPr>
           <w:lang w:val="en-US" w:eastAsia="da-DK"/>
         </w:rPr>
-        <w:t>The two yellow rectangles are using a slider joint (seen below) to keep a minimum and maximum distance between each other. They can move further away and closer to each other compared to pin joint.</w:t>
+        <w:t>The two yellow rectangles are using a slider joint (</w:t>
+      </w:r>
+      <w:proofErr w:type="spellStart"/>
+      <w:r>
+        <w:rPr>
+          <w:lang w:val="en-US" w:eastAsia="da-DK"/>
+        </w:rPr>
+        <w:t>seen</w:t>
+      </w:r>
+      <w:proofErr w:type="spellEnd"/>
+      <w:r>
+        <w:rPr>
+          <w:lang w:val="en-US" w:eastAsia="da-DK"/>
+        </w:rPr>
+        <w:t xml:space="preserve"> below) to keep a minimum and maximum distance between each other. They can move further away and closer to each other compared to pin joint.</w:t>
       </w:r>
     </w:p>
     <w:p>
@@ -7065,6 +7435,7 @@
           <w:lang w:val="en-US"/>
         </w:rPr>
       </w:pPr>
+      <w:proofErr w:type="spellStart"/>
       <w:r>
         <w:rPr>
           <w:b/>
@@ -7072,6 +7443,7 @@
         </w:rPr>
         <w:t>TargetDistance</w:t>
       </w:r>
+      <w:proofErr w:type="spellEnd"/>
       <w:r>
         <w:rPr>
           <w:lang w:val="en-US"/>
@@ -7101,7 +7473,21 @@
         <w:rPr>
           <w:lang w:val="en-US"/>
         </w:rPr>
-        <w:t xml:space="preserve"> – Get/set the first body of the joint. Changing this without recalculating the TargetDistance could lead to instability.</w:t>
+        <w:t xml:space="preserve"> – Get/set the first body of the joint. Changing this without recalculating the </w:t>
+      </w:r>
+      <w:proofErr w:type="spellStart"/>
+      <w:r>
+        <w:rPr>
+          <w:lang w:val="en-US"/>
+        </w:rPr>
+        <w:t>TargetDistance</w:t>
+      </w:r>
+      <w:proofErr w:type="spellEnd"/>
+      <w:r>
+        <w:rPr>
+          <w:lang w:val="en-US"/>
+        </w:rPr>
+        <w:t xml:space="preserve"> could lead to instability.</w:t>
       </w:r>
     </w:p>
     <w:p>
@@ -7126,7 +7512,21 @@
         <w:rPr>
           <w:lang w:val="en-US"/>
         </w:rPr>
-        <w:t xml:space="preserve"> - Get/set the second body of the joint. Changing this without recalculating the TargetDistance could lead to instability.</w:t>
+        <w:t xml:space="preserve"> - Get/set the second body of the joint. Changing this without recalculating the </w:t>
+      </w:r>
+      <w:proofErr w:type="spellStart"/>
+      <w:r>
+        <w:rPr>
+          <w:lang w:val="en-US"/>
+        </w:rPr>
+        <w:t>TargetDistance</w:t>
+      </w:r>
+      <w:proofErr w:type="spellEnd"/>
+      <w:r>
+        <w:rPr>
+          <w:lang w:val="en-US"/>
+        </w:rPr>
+        <w:t xml:space="preserve"> could lead to instability.</w:t>
       </w:r>
     </w:p>
     <w:p>
@@ -7368,11 +7768,19 @@
           <w:lang w:val="en-US"/>
         </w:rPr>
       </w:pPr>
-      <w:r>
-        <w:rPr>
-          <w:lang w:val="en-US"/>
-        </w:rPr>
-        <w:t>CreateRevoluteJoint(</w:t>
+      <w:proofErr w:type="spellStart"/>
+      <w:r>
+        <w:rPr>
+          <w:lang w:val="en-US"/>
+        </w:rPr>
+        <w:t>CreateRevoluteJoint</w:t>
+      </w:r>
+      <w:proofErr w:type="spellEnd"/>
+      <w:r>
+        <w:rPr>
+          <w:lang w:val="en-US"/>
+        </w:rPr>
+        <w:t>(</w:t>
       </w:r>
       <w:r>
         <w:rPr>
@@ -7384,11 +7792,19 @@
         </w:rPr>
         <w:t xml:space="preserve">PhysicsSimulator </w:t>
       </w:r>
-      <w:r>
-        <w:rPr>
-          <w:lang w:val="en-US"/>
-        </w:rPr>
-        <w:t xml:space="preserve">physicsSimulator, </w:t>
+      <w:proofErr w:type="spellStart"/>
+      <w:r>
+        <w:rPr>
+          <w:lang w:val="en-US"/>
+        </w:rPr>
+        <w:t>physicsSimulator</w:t>
+      </w:r>
+      <w:proofErr w:type="spellEnd"/>
+      <w:r>
+        <w:rPr>
+          <w:lang w:val="en-US"/>
+        </w:rPr>
+        <w:t xml:space="preserve">, </w:t>
       </w:r>
       <w:r>
         <w:rPr>
@@ -7432,11 +7848,19 @@
         </w:rPr>
         <w:t xml:space="preserve">Vector2 </w:t>
       </w:r>
-      <w:r>
-        <w:rPr>
-          <w:lang w:val="en-US"/>
-        </w:rPr>
-        <w:t>initialAnchorPosition)</w:t>
+      <w:proofErr w:type="spellStart"/>
+      <w:r>
+        <w:rPr>
+          <w:lang w:val="en-US"/>
+        </w:rPr>
+        <w:t>initialAnchorPosition</w:t>
+      </w:r>
+      <w:proofErr w:type="spellEnd"/>
+      <w:r>
+        <w:rPr>
+          <w:lang w:val="en-US"/>
+        </w:rPr>
+        <w:t>)</w:t>
       </w:r>
     </w:p>
     <w:p>
@@ -7450,11 +7874,19 @@
           <w:lang w:val="en-US"/>
         </w:rPr>
       </w:pPr>
-      <w:r>
-        <w:rPr>
-          <w:lang w:val="en-US"/>
-        </w:rPr>
-        <w:t>CreateRevoluteJoint(</w:t>
+      <w:proofErr w:type="spellStart"/>
+      <w:r>
+        <w:rPr>
+          <w:lang w:val="en-US"/>
+        </w:rPr>
+        <w:t>CreateRevoluteJoint</w:t>
+      </w:r>
+      <w:proofErr w:type="spellEnd"/>
+      <w:r>
+        <w:rPr>
+          <w:lang w:val="en-US"/>
+        </w:rPr>
+        <w:t>(</w:t>
       </w:r>
       <w:r>
         <w:rPr>
@@ -7498,11 +7930,19 @@
         </w:rPr>
         <w:t xml:space="preserve">Vector2 </w:t>
       </w:r>
-      <w:r>
-        <w:rPr>
-          <w:lang w:val="en-US"/>
-        </w:rPr>
-        <w:t>initialAnchorPosition)</w:t>
+      <w:proofErr w:type="spellStart"/>
+      <w:r>
+        <w:rPr>
+          <w:lang w:val="en-US"/>
+        </w:rPr>
+        <w:t>initialAnchorPosition</w:t>
+      </w:r>
+      <w:proofErr w:type="spellEnd"/>
+      <w:r>
+        <w:rPr>
+          <w:lang w:val="en-US"/>
+        </w:rPr>
+        <w:t>)</w:t>
       </w:r>
     </w:p>
     <w:p>
@@ -7538,11 +7978,19 @@
           <w:lang w:val="en-US"/>
         </w:rPr>
       </w:pPr>
-      <w:r>
-        <w:rPr>
-          <w:lang w:val="en-US"/>
-        </w:rPr>
-        <w:t>CreateFixedRevoluteJoint(</w:t>
+      <w:proofErr w:type="spellStart"/>
+      <w:r>
+        <w:rPr>
+          <w:lang w:val="en-US"/>
+        </w:rPr>
+        <w:t>CreateFixedRevoluteJoint</w:t>
+      </w:r>
+      <w:proofErr w:type="spellEnd"/>
+      <w:r>
+        <w:rPr>
+          <w:lang w:val="en-US"/>
+        </w:rPr>
+        <w:t>(</w:t>
       </w:r>
       <w:r>
         <w:rPr>
@@ -7554,11 +8002,19 @@
         </w:rPr>
         <w:t xml:space="preserve">PhysicsSimulator </w:t>
       </w:r>
-      <w:r>
-        <w:rPr>
-          <w:lang w:val="en-US"/>
-        </w:rPr>
-        <w:t xml:space="preserve">physicsSimulator, </w:t>
+      <w:proofErr w:type="spellStart"/>
+      <w:r>
+        <w:rPr>
+          <w:lang w:val="en-US"/>
+        </w:rPr>
+        <w:t>physicsSimulator</w:t>
+      </w:r>
+      <w:proofErr w:type="spellEnd"/>
+      <w:r>
+        <w:rPr>
+          <w:lang w:val="en-US"/>
+        </w:rPr>
+        <w:t xml:space="preserve">, </w:t>
       </w:r>
       <w:r>
         <w:rPr>
@@ -7604,11 +8060,19 @@
           <w:lang w:val="en-US"/>
         </w:rPr>
       </w:pPr>
-      <w:r>
-        <w:rPr>
-          <w:lang w:val="en-US"/>
-        </w:rPr>
-        <w:t>CreateFixedRevoluteJoint(</w:t>
+      <w:proofErr w:type="spellStart"/>
+      <w:r>
+        <w:rPr>
+          <w:lang w:val="en-US"/>
+        </w:rPr>
+        <w:t>CreateFixedRevoluteJoint</w:t>
+      </w:r>
+      <w:proofErr w:type="spellEnd"/>
+      <w:r>
+        <w:rPr>
+          <w:lang w:val="en-US"/>
+        </w:rPr>
+        <w:t>(</w:t>
       </w:r>
       <w:r>
         <w:rPr>
@@ -7676,11 +8140,19 @@
           <w:lang w:val="en-US"/>
         </w:rPr>
       </w:pPr>
-      <w:r>
-        <w:rPr>
-          <w:lang w:val="en-US"/>
-        </w:rPr>
-        <w:t>CreatePinJoint(</w:t>
+      <w:proofErr w:type="spellStart"/>
+      <w:r>
+        <w:rPr>
+          <w:lang w:val="en-US"/>
+        </w:rPr>
+        <w:t>CreatePinJoint</w:t>
+      </w:r>
+      <w:proofErr w:type="spellEnd"/>
+      <w:r>
+        <w:rPr>
+          <w:lang w:val="en-US"/>
+        </w:rPr>
+        <w:t>(</w:t>
       </w:r>
       <w:r>
         <w:rPr>
@@ -7692,11 +8164,19 @@
         </w:rPr>
         <w:t xml:space="preserve">PhysicsSimulator </w:t>
       </w:r>
-      <w:r>
-        <w:rPr>
-          <w:lang w:val="en-US"/>
-        </w:rPr>
-        <w:t xml:space="preserve">physicsSimulator, </w:t>
+      <w:proofErr w:type="spellStart"/>
+      <w:r>
+        <w:rPr>
+          <w:lang w:val="en-US"/>
+        </w:rPr>
+        <w:t>physicsSimulator</w:t>
+      </w:r>
+      <w:proofErr w:type="spellEnd"/>
+      <w:r>
+        <w:rPr>
+          <w:lang w:val="en-US"/>
+        </w:rPr>
+        <w:t xml:space="preserve">, </w:t>
       </w:r>
       <w:r>
         <w:rPr>
@@ -7774,11 +8254,19 @@
           <w:lang w:val="en-US"/>
         </w:rPr>
       </w:pPr>
-      <w:r>
-        <w:rPr>
-          <w:lang w:val="en-US"/>
-        </w:rPr>
-        <w:t>CreatePinJoint(</w:t>
+      <w:proofErr w:type="spellStart"/>
+      <w:r>
+        <w:rPr>
+          <w:lang w:val="en-US"/>
+        </w:rPr>
+        <w:t>CreatePinJoint</w:t>
+      </w:r>
+      <w:proofErr w:type="spellEnd"/>
+      <w:r>
+        <w:rPr>
+          <w:lang w:val="en-US"/>
+        </w:rPr>
+        <w:t>(</w:t>
       </w:r>
       <w:r>
         <w:rPr>
@@ -7862,11 +8350,19 @@
           <w:lang w:val="en-US"/>
         </w:rPr>
       </w:pPr>
-      <w:r>
-        <w:rPr>
-          <w:lang w:val="en-US"/>
-        </w:rPr>
-        <w:t>CreateSliderJoint(</w:t>
+      <w:proofErr w:type="spellStart"/>
+      <w:r>
+        <w:rPr>
+          <w:lang w:val="en-US"/>
+        </w:rPr>
+        <w:t>CreateSliderJoint</w:t>
+      </w:r>
+      <w:proofErr w:type="spellEnd"/>
+      <w:r>
+        <w:rPr>
+          <w:lang w:val="en-US"/>
+        </w:rPr>
+        <w:t>(</w:t>
       </w:r>
       <w:r>
         <w:rPr>
@@ -7878,11 +8374,19 @@
         </w:rPr>
         <w:t xml:space="preserve">PhysicsSimulator </w:t>
       </w:r>
-      <w:r>
-        <w:rPr>
-          <w:lang w:val="en-US"/>
-        </w:rPr>
-        <w:t xml:space="preserve">physicsSimulator, </w:t>
+      <w:proofErr w:type="spellStart"/>
+      <w:r>
+        <w:rPr>
+          <w:lang w:val="en-US"/>
+        </w:rPr>
+        <w:t>physicsSimulator</w:t>
+      </w:r>
+      <w:proofErr w:type="spellEnd"/>
+      <w:r>
+        <w:rPr>
+          <w:lang w:val="en-US"/>
+        </w:rPr>
+        <w:t xml:space="preserve">, </w:t>
       </w:r>
       <w:r>
         <w:rPr>
@@ -8006,11 +8510,19 @@
           <w:lang w:val="en-US"/>
         </w:rPr>
       </w:pPr>
-      <w:r>
-        <w:rPr>
-          <w:lang w:val="en-US"/>
-        </w:rPr>
-        <w:t>CreateSliderJoint(</w:t>
+      <w:proofErr w:type="spellStart"/>
+      <w:r>
+        <w:rPr>
+          <w:lang w:val="en-US"/>
+        </w:rPr>
+        <w:t>CreateSliderJoint</w:t>
+      </w:r>
+      <w:proofErr w:type="spellEnd"/>
+      <w:r>
+        <w:rPr>
+          <w:lang w:val="en-US"/>
+        </w:rPr>
+        <w:t>(</w:t>
       </w:r>
       <w:r>
         <w:rPr>
@@ -8156,11 +8668,19 @@
           <w:lang w:val="en-US"/>
         </w:rPr>
       </w:pPr>
-      <w:r>
-        <w:rPr>
-          <w:lang w:val="en-US"/>
-        </w:rPr>
-        <w:t>CreateAngleJoint(</w:t>
+      <w:proofErr w:type="spellStart"/>
+      <w:r>
+        <w:rPr>
+          <w:lang w:val="en-US"/>
+        </w:rPr>
+        <w:t>CreateAngleJoint</w:t>
+      </w:r>
+      <w:proofErr w:type="spellEnd"/>
+      <w:r>
+        <w:rPr>
+          <w:lang w:val="en-US"/>
+        </w:rPr>
+        <w:t>(</w:t>
       </w:r>
       <w:r>
         <w:rPr>
@@ -8172,11 +8692,19 @@
         </w:rPr>
         <w:t xml:space="preserve">PhysicsSimulator </w:t>
       </w:r>
-      <w:r>
-        <w:rPr>
-          <w:lang w:val="en-US"/>
-        </w:rPr>
-        <w:t xml:space="preserve">physicsSimulator, </w:t>
+      <w:proofErr w:type="spellStart"/>
+      <w:r>
+        <w:rPr>
+          <w:lang w:val="en-US"/>
+        </w:rPr>
+        <w:t>physicsSimulator</w:t>
+      </w:r>
+      <w:proofErr w:type="spellEnd"/>
+      <w:r>
+        <w:rPr>
+          <w:lang w:val="en-US"/>
+        </w:rPr>
+        <w:t xml:space="preserve">, </w:t>
       </w:r>
       <w:r>
         <w:rPr>
@@ -8222,11 +8750,19 @@
           <w:lang w:val="en-US"/>
         </w:rPr>
       </w:pPr>
-      <w:r>
-        <w:rPr>
-          <w:lang w:val="en-US"/>
-        </w:rPr>
-        <w:t>CreateAngleJoint(</w:t>
+      <w:proofErr w:type="spellStart"/>
+      <w:r>
+        <w:rPr>
+          <w:lang w:val="en-US"/>
+        </w:rPr>
+        <w:t>CreateAngleJoint</w:t>
+      </w:r>
+      <w:proofErr w:type="spellEnd"/>
+      <w:r>
+        <w:rPr>
+          <w:lang w:val="en-US"/>
+        </w:rPr>
+        <w:t>(</w:t>
       </w:r>
       <w:r>
         <w:rPr>
@@ -8272,11 +8808,19 @@
           <w:lang w:val="en-US"/>
         </w:rPr>
       </w:pPr>
-      <w:r>
-        <w:rPr>
-          <w:lang w:val="en-US"/>
-        </w:rPr>
-        <w:t>CreateAngleJoint(</w:t>
+      <w:proofErr w:type="spellStart"/>
+      <w:r>
+        <w:rPr>
+          <w:lang w:val="en-US"/>
+        </w:rPr>
+        <w:t>CreateAngleJoint</w:t>
+      </w:r>
+      <w:proofErr w:type="spellEnd"/>
+      <w:r>
+        <w:rPr>
+          <w:lang w:val="en-US"/>
+        </w:rPr>
+        <w:t>(</w:t>
       </w:r>
       <w:r>
         <w:rPr>
@@ -8288,11 +8832,19 @@
         </w:rPr>
         <w:t xml:space="preserve">PhysicsSimulator </w:t>
       </w:r>
-      <w:r>
-        <w:rPr>
-          <w:lang w:val="en-US"/>
-        </w:rPr>
-        <w:t xml:space="preserve">physicsSimulator, </w:t>
+      <w:proofErr w:type="spellStart"/>
+      <w:r>
+        <w:rPr>
+          <w:lang w:val="en-US"/>
+        </w:rPr>
+        <w:t>physicsSimulator</w:t>
+      </w:r>
+      <w:proofErr w:type="spellEnd"/>
+      <w:r>
+        <w:rPr>
+          <w:lang w:val="en-US"/>
+        </w:rPr>
+        <w:t xml:space="preserve">, </w:t>
       </w:r>
       <w:r>
         <w:rPr>
@@ -8366,11 +8918,19 @@
         </w:rPr>
         <w:t xml:space="preserve"> </w:t>
       </w:r>
-      <w:r>
-        <w:rPr>
-          <w:lang w:val="en-US"/>
-        </w:rPr>
-        <w:t>biasFactor)</w:t>
+      <w:proofErr w:type="spellStart"/>
+      <w:r>
+        <w:rPr>
+          <w:lang w:val="en-US"/>
+        </w:rPr>
+        <w:t>biasFactor</w:t>
+      </w:r>
+      <w:proofErr w:type="spellEnd"/>
+      <w:r>
+        <w:rPr>
+          <w:lang w:val="en-US"/>
+        </w:rPr>
+        <w:t>)</w:t>
       </w:r>
     </w:p>
     <w:p>
@@ -8384,11 +8944,19 @@
           <w:lang w:val="en-US"/>
         </w:rPr>
       </w:pPr>
-      <w:r>
-        <w:rPr>
-          <w:lang w:val="en-US"/>
-        </w:rPr>
-        <w:t>CreateAngleJoint(</w:t>
+      <w:proofErr w:type="spellStart"/>
+      <w:r>
+        <w:rPr>
+          <w:lang w:val="en-US"/>
+        </w:rPr>
+        <w:t>CreateAngleJoint</w:t>
+      </w:r>
+      <w:proofErr w:type="spellEnd"/>
+      <w:r>
+        <w:rPr>
+          <w:lang w:val="en-US"/>
+        </w:rPr>
+        <w:t>(</w:t>
       </w:r>
       <w:r>
         <w:rPr>
@@ -8462,11 +9030,19 @@
         </w:rPr>
         <w:t xml:space="preserve"> </w:t>
       </w:r>
-      <w:r>
-        <w:rPr>
-          <w:lang w:val="en-US"/>
-        </w:rPr>
-        <w:t>biasFactor)</w:t>
+      <w:proofErr w:type="spellStart"/>
+      <w:r>
+        <w:rPr>
+          <w:lang w:val="en-US"/>
+        </w:rPr>
+        <w:t>biasFactor</w:t>
+      </w:r>
+      <w:proofErr w:type="spellEnd"/>
+      <w:r>
+        <w:rPr>
+          <w:lang w:val="en-US"/>
+        </w:rPr>
+        <w:t>)</w:t>
       </w:r>
     </w:p>
     <w:p>
@@ -8502,11 +9078,19 @@
           <w:lang w:val="en-US"/>
         </w:rPr>
       </w:pPr>
-      <w:r>
-        <w:rPr>
-          <w:lang w:val="en-US"/>
-        </w:rPr>
-        <w:t>CreateFixedAngleJoint(</w:t>
+      <w:proofErr w:type="spellStart"/>
+      <w:r>
+        <w:rPr>
+          <w:lang w:val="en-US"/>
+        </w:rPr>
+        <w:t>CreateFixedAngleJoint</w:t>
+      </w:r>
+      <w:proofErr w:type="spellEnd"/>
+      <w:r>
+        <w:rPr>
+          <w:lang w:val="en-US"/>
+        </w:rPr>
+        <w:t>(</w:t>
       </w:r>
       <w:r>
         <w:rPr>
@@ -8518,11 +9102,19 @@
         </w:rPr>
         <w:t xml:space="preserve">PhysicsSimulator </w:t>
       </w:r>
-      <w:r>
-        <w:rPr>
-          <w:lang w:val="en-US"/>
-        </w:rPr>
-        <w:t xml:space="preserve">physicsSimulator, </w:t>
+      <w:proofErr w:type="spellStart"/>
+      <w:r>
+        <w:rPr>
+          <w:lang w:val="en-US"/>
+        </w:rPr>
+        <w:t>physicsSimulator</w:t>
+      </w:r>
+      <w:proofErr w:type="spellEnd"/>
+      <w:r>
+        <w:rPr>
+          <w:lang w:val="en-US"/>
+        </w:rPr>
+        <w:t xml:space="preserve">, </w:t>
       </w:r>
       <w:r>
         <w:rPr>
@@ -8552,11 +9144,19 @@
           <w:lang w:val="en-US"/>
         </w:rPr>
       </w:pPr>
-      <w:r>
-        <w:rPr>
-          <w:lang w:val="en-US"/>
-        </w:rPr>
-        <w:t>CreateFixedAngleJoint(</w:t>
+      <w:proofErr w:type="spellStart"/>
+      <w:r>
+        <w:rPr>
+          <w:lang w:val="en-US"/>
+        </w:rPr>
+        <w:t>CreateFixedAngleJoint</w:t>
+      </w:r>
+      <w:proofErr w:type="spellEnd"/>
+      <w:r>
+        <w:rPr>
+          <w:lang w:val="en-US"/>
+        </w:rPr>
+        <w:t>(</w:t>
       </w:r>
       <w:r>
         <w:rPr>
@@ -8608,12 +9208,14 @@
           <w:lang w:val="en-US"/>
         </w:rPr>
       </w:pPr>
+      <w:proofErr w:type="spellStart"/>
       <w:r>
         <w:rPr>
           <w:lang w:val="en-US"/>
         </w:rPr>
         <w:t>CreateAngleLimitJoint</w:t>
       </w:r>
+      <w:proofErr w:type="spellEnd"/>
       <w:r>
         <w:rPr>
           <w:color w:val="8DB3E2" w:themeColor="text2" w:themeTint="66"/>
@@ -8637,11 +9239,19 @@
         </w:rPr>
         <w:t xml:space="preserve">PhysicsSimulator </w:t>
       </w:r>
-      <w:r>
-        <w:rPr>
-          <w:lang w:val="en-US"/>
-        </w:rPr>
-        <w:t xml:space="preserve">physicsSimulator, </w:t>
+      <w:proofErr w:type="spellStart"/>
+      <w:r>
+        <w:rPr>
+          <w:lang w:val="en-US"/>
+        </w:rPr>
+        <w:t>physicsSimulator</w:t>
+      </w:r>
+      <w:proofErr w:type="spellEnd"/>
+      <w:r>
+        <w:rPr>
+          <w:lang w:val="en-US"/>
+        </w:rPr>
+        <w:t xml:space="preserve">, </w:t>
       </w:r>
       <w:r>
         <w:rPr>
@@ -8733,12 +9343,14 @@
           <w:lang w:val="en-US"/>
         </w:rPr>
       </w:pPr>
+      <w:proofErr w:type="spellStart"/>
       <w:r>
         <w:rPr>
           <w:lang w:val="en-US"/>
         </w:rPr>
         <w:t>CreateAngleLimitJoint</w:t>
       </w:r>
+      <w:proofErr w:type="spellEnd"/>
       <w:r>
         <w:rPr>
           <w:color w:val="8DB3E2" w:themeColor="text2" w:themeTint="66"/>
@@ -8864,12 +9476,14 @@
           <w:lang w:val="en-US"/>
         </w:rPr>
       </w:pPr>
+      <w:proofErr w:type="spellStart"/>
       <w:r>
         <w:rPr>
           <w:lang w:val="en-US"/>
         </w:rPr>
         <w:t>CreateFixedAngleLimitJoint</w:t>
       </w:r>
+      <w:proofErr w:type="spellEnd"/>
       <w:r>
         <w:rPr>
           <w:color w:val="8DB3E2" w:themeColor="text2" w:themeTint="66"/>
@@ -8893,11 +9507,19 @@
         </w:rPr>
         <w:t xml:space="preserve">PhysicsSimulator </w:t>
       </w:r>
-      <w:r>
-        <w:rPr>
-          <w:lang w:val="en-US"/>
-        </w:rPr>
-        <w:t xml:space="preserve">physicsSimulator, </w:t>
+      <w:proofErr w:type="spellStart"/>
+      <w:r>
+        <w:rPr>
+          <w:lang w:val="en-US"/>
+        </w:rPr>
+        <w:t>physicsSimulator</w:t>
+      </w:r>
+      <w:proofErr w:type="spellEnd"/>
+      <w:r>
+        <w:rPr>
+          <w:lang w:val="en-US"/>
+        </w:rPr>
+        <w:t xml:space="preserve">, </w:t>
       </w:r>
       <w:r>
         <w:rPr>
@@ -8973,12 +9595,14 @@
           <w:lang w:val="en-US"/>
         </w:rPr>
       </w:pPr>
+      <w:proofErr w:type="spellStart"/>
       <w:r>
         <w:rPr>
           <w:lang w:val="en-US"/>
         </w:rPr>
         <w:t>CreateFixedAngleLimitJoint</w:t>
       </w:r>
+      <w:proofErr w:type="spellEnd"/>
       <w:r>
         <w:rPr>
           <w:color w:val="8DB3E2" w:themeColor="text2" w:themeTint="66"/>
@@ -9053,63 +9677,6 @@
           <w:lang w:val="en-US"/>
         </w:rPr>
         <w:t>max)</w:t>
-      </w:r>
-    </w:p>
-    <w:p>
-      <w:pPr>
-        <w:rPr>
-          <w:lang w:val="en-US"/>
-        </w:rPr>
-      </w:pPr>
-    </w:p>
-    <w:p>
-      <w:pPr>
-        <w:rPr>
-          <w:b/>
-          <w:lang w:val="en-US"/>
-        </w:rPr>
-      </w:pPr>
-      <w:r>
-        <w:rPr>
-          <w:b/>
-          <w:lang w:val="en-US"/>
-        </w:rPr>
-        <w:t>Gear Joint Factory</w:t>
-      </w:r>
-    </w:p>
-    <w:p>
-      <w:pPr>
-        <w:rPr>
-          <w:b/>
-          <w:lang w:val="en-US"/>
-        </w:rPr>
-      </w:pPr>
-    </w:p>
-    <w:p>
-      <w:pPr>
-        <w:rPr>
-          <w:lang w:val="en-US"/>
-        </w:rPr>
-      </w:pPr>
-      <w:r>
-        <w:rPr>
-          <w:b/>
-          <w:lang w:val="en-US"/>
-        </w:rPr>
-        <w:t>TODO</w:t>
-      </w:r>
-      <w:r>
-        <w:rPr>
-          <w:lang w:val="en-US"/>
-        </w:rPr>
-        <w:t>: write section</w:t>
-      </w:r>
-      <w:r>
-        <w:rPr>
-          <w:b/>
-          <w:lang w:val="en-US"/>
-        </w:rPr>
-        <w:t xml:space="preserve"> </w:t>
       </w:r>
     </w:p>
     <w:p>
@@ -9225,6 +9792,7 @@
           <w:b/>
           <w:lang w:val="en-US"/>
         </w:rPr>
+        <w:lastRenderedPageBreak/>
         <w:t>Important Notes for all springs</w:t>
       </w:r>
     </w:p>
@@ -9355,7 +9923,21 @@
         <w:rPr>
           <w:lang w:val="en-US"/>
         </w:rPr>
-        <w:t>Check that your anchors are correct. Use PhysicsSimulatorView to find them (right now this means XNA only).</w:t>
+        <w:t xml:space="preserve">Check that your anchors are correct. Use </w:t>
+      </w:r>
+      <w:proofErr w:type="spellStart"/>
+      <w:r>
+        <w:rPr>
+          <w:lang w:val="en-US"/>
+        </w:rPr>
+        <w:t>PhysicsSimulatorView</w:t>
+      </w:r>
+      <w:proofErr w:type="spellEnd"/>
+      <w:r>
+        <w:rPr>
+          <w:lang w:val="en-US"/>
+        </w:rPr>
+        <w:t xml:space="preserve"> to find them (right now this means XNA only).</w:t>
       </w:r>
     </w:p>
     <w:p>
@@ -9488,6 +10070,7 @@
           <w:lang w:val="en-US"/>
         </w:rPr>
       </w:pPr>
+      <w:proofErr w:type="spellStart"/>
       <w:r>
         <w:rPr>
           <w:b/>
@@ -9495,6 +10078,7 @@
         </w:rPr>
         <w:t>IsDisposed</w:t>
       </w:r>
+      <w:proofErr w:type="spellEnd"/>
       <w:r>
         <w:rPr>
           <w:lang w:val="en-US"/>
@@ -9513,12 +10097,21 @@
           <w:lang w:val="en-US"/>
         </w:rPr>
       </w:pPr>
+      <w:proofErr w:type="spellStart"/>
       <w:r>
         <w:rPr>
           <w:b/>
           <w:lang w:val="en-US"/>
         </w:rPr>
-        <w:t xml:space="preserve">DampningConstant </w:t>
+        <w:t>DampningConstant</w:t>
+      </w:r>
+      <w:proofErr w:type="spellEnd"/>
+      <w:r>
+        <w:rPr>
+          <w:b/>
+          <w:lang w:val="en-US"/>
+        </w:rPr>
+        <w:t xml:space="preserve"> </w:t>
       </w:r>
       <w:r>
         <w:rPr>
@@ -9538,12 +10131,21 @@
           <w:lang w:val="en-US"/>
         </w:rPr>
       </w:pPr>
+      <w:proofErr w:type="spellStart"/>
       <w:r>
         <w:rPr>
           <w:b/>
           <w:lang w:val="en-US"/>
         </w:rPr>
-        <w:t xml:space="preserve">SpringConstant </w:t>
+        <w:t>SpringConstant</w:t>
+      </w:r>
+      <w:proofErr w:type="spellEnd"/>
+      <w:r>
+        <w:rPr>
+          <w:b/>
+          <w:lang w:val="en-US"/>
+        </w:rPr>
+        <w:t xml:space="preserve"> </w:t>
       </w:r>
       <w:r>
         <w:rPr>
@@ -9563,6 +10165,7 @@
           <w:lang w:val="en-US"/>
         </w:rPr>
       </w:pPr>
+      <w:proofErr w:type="spellStart"/>
       <w:r>
         <w:rPr>
           <w:b/>
@@ -9570,6 +10173,7 @@
         </w:rPr>
         <w:t>SpringError</w:t>
       </w:r>
+      <w:proofErr w:type="spellEnd"/>
       <w:r>
         <w:rPr>
           <w:lang w:val="en-US"/>
@@ -9599,7 +10203,21 @@
         <w:rPr>
           <w:lang w:val="en-US"/>
         </w:rPr>
-        <w:t xml:space="preserve"> – Defines the maximum allowed value that SpringError can reach before the spring is broken. The default is unbreakable (highest floating point number possible).</w:t>
+        <w:t xml:space="preserve"> – Defines the maximum allowed value that </w:t>
+      </w:r>
+      <w:proofErr w:type="spellStart"/>
+      <w:r>
+        <w:rPr>
+          <w:lang w:val="en-US"/>
+        </w:rPr>
+        <w:t>SpringError</w:t>
+      </w:r>
+      <w:proofErr w:type="spellEnd"/>
+      <w:r>
+        <w:rPr>
+          <w:lang w:val="en-US"/>
+        </w:rPr>
+        <w:t xml:space="preserve"> can reach before the spring is broken. The default is unbreakable (highest floating point number possible).</w:t>
       </w:r>
     </w:p>
     <w:p>
@@ -9690,7 +10308,6 @@
           <w:b/>
           <w:lang w:val="en-US"/>
         </w:rPr>
-        <w:lastRenderedPageBreak/>
         <w:t>Validate</w:t>
       </w:r>
       <w:r>
@@ -9741,6 +10358,7 @@
           <w:b/>
           <w:lang w:val="en-US"/>
         </w:rPr>
+        <w:lastRenderedPageBreak/>
         <w:t>Dispose</w:t>
       </w:r>
       <w:r>
@@ -9914,12 +10532,21 @@
           <w:lang w:val="en-US"/>
         </w:rPr>
       </w:pPr>
+      <w:proofErr w:type="spellStart"/>
       <w:r>
         <w:rPr>
           <w:b/>
           <w:lang w:val="en-US"/>
         </w:rPr>
-        <w:t xml:space="preserve">RestLength </w:t>
+        <w:t>RestLength</w:t>
+      </w:r>
+      <w:proofErr w:type="spellEnd"/>
+      <w:r>
+        <w:rPr>
+          <w:b/>
+          <w:lang w:val="en-US"/>
+        </w:rPr>
+        <w:t xml:space="preserve"> </w:t>
       </w:r>
       <w:r>
         <w:rPr>
@@ -10053,7 +10680,6 @@
           <w:b/>
           <w:lang w:val="en-US"/>
         </w:rPr>
-        <w:lastRenderedPageBreak/>
         <w:t>Properties</w:t>
       </w:r>
     </w:p>
@@ -10098,6 +10724,7 @@
           <w:b/>
           <w:lang w:val="en-US"/>
         </w:rPr>
+        <w:lastRenderedPageBreak/>
         <w:t>Body2</w:t>
       </w:r>
       <w:r>
@@ -10168,12 +10795,21 @@
           <w:lang w:val="en-US"/>
         </w:rPr>
       </w:pPr>
+      <w:proofErr w:type="spellStart"/>
       <w:r>
         <w:rPr>
           <w:b/>
           <w:lang w:val="en-US"/>
         </w:rPr>
-        <w:t xml:space="preserve">TargetAngle </w:t>
+        <w:t>TargetAngle</w:t>
+      </w:r>
+      <w:proofErr w:type="spellEnd"/>
+      <w:r>
+        <w:rPr>
+          <w:b/>
+          <w:lang w:val="en-US"/>
+        </w:rPr>
+        <w:t xml:space="preserve"> </w:t>
       </w:r>
       <w:r>
         <w:rPr>
@@ -10206,18 +10842,41 @@
           <w:lang w:val="en-US"/>
         </w:rPr>
       </w:pPr>
+      <w:proofErr w:type="spellStart"/>
       <w:r>
         <w:rPr>
           <w:b/>
           <w:lang w:val="en-US"/>
         </w:rPr>
-        <w:t xml:space="preserve">MaxTorque </w:t>
-      </w:r>
-      <w:r>
-        <w:rPr>
-          <w:lang w:val="en-US"/>
-        </w:rPr>
-        <w:t>– This is the maximum torque that will be applied to attempt to reach the TargetAngle.</w:t>
+        <w:t>MaxTorque</w:t>
+      </w:r>
+      <w:proofErr w:type="spellEnd"/>
+      <w:r>
+        <w:rPr>
+          <w:b/>
+          <w:lang w:val="en-US"/>
+        </w:rPr>
+        <w:t xml:space="preserve"> </w:t>
+      </w:r>
+      <w:r>
+        <w:rPr>
+          <w:lang w:val="en-US"/>
+        </w:rPr>
+        <w:t xml:space="preserve">– This is the maximum torque that will be applied to attempt to reach the </w:t>
+      </w:r>
+      <w:proofErr w:type="spellStart"/>
+      <w:r>
+        <w:rPr>
+          <w:lang w:val="en-US"/>
+        </w:rPr>
+        <w:t>TargetAngle</w:t>
+      </w:r>
+      <w:proofErr w:type="spellEnd"/>
+      <w:r>
+        <w:rPr>
+          <w:lang w:val="en-US"/>
+        </w:rPr>
+        <w:t>.</w:t>
       </w:r>
     </w:p>
     <w:p>
@@ -10231,6 +10890,7 @@
           <w:lang w:val="en-US"/>
         </w:rPr>
       </w:pPr>
+      <w:proofErr w:type="spellStart"/>
       <w:r>
         <w:rPr>
           <w:b/>
@@ -10238,6 +10898,7 @@
         </w:rPr>
         <w:t>TorqueMultiplier</w:t>
       </w:r>
+      <w:proofErr w:type="spellEnd"/>
       <w:r>
         <w:rPr>
           <w:lang w:val="en-US"/>
@@ -10367,12 +11028,21 @@
           <w:lang w:val="en-US"/>
         </w:rPr>
       </w:pPr>
+      <w:proofErr w:type="spellStart"/>
       <w:r>
         <w:rPr>
           <w:szCs w:val="24"/>
           <w:lang w:val="en-US"/>
         </w:rPr>
-        <w:t>CreateLinearSpring(</w:t>
+        <w:t>CreateLinearSpring</w:t>
+      </w:r>
+      <w:proofErr w:type="spellEnd"/>
+      <w:r>
+        <w:rPr>
+          <w:szCs w:val="24"/>
+          <w:lang w:val="en-US"/>
+        </w:rPr>
+        <w:t>(</w:t>
       </w:r>
       <w:r>
         <w:rPr>
@@ -10384,12 +11054,21 @@
         </w:rPr>
         <w:t xml:space="preserve">PhysicsSimulator </w:t>
       </w:r>
+      <w:proofErr w:type="spellStart"/>
       <w:r>
         <w:rPr>
           <w:szCs w:val="24"/>
           <w:lang w:val="en-US"/>
         </w:rPr>
-        <w:t xml:space="preserve">physicsSimulator, </w:t>
+        <w:t>physicsSimulator</w:t>
+      </w:r>
+      <w:proofErr w:type="spellEnd"/>
+      <w:r>
+        <w:rPr>
+          <w:szCs w:val="24"/>
+          <w:lang w:val="en-US"/>
+        </w:rPr>
+        <w:t xml:space="preserve">, </w:t>
       </w:r>
       <w:r>
         <w:rPr>
@@ -10474,7 +11153,23 @@
           <w:szCs w:val="24"/>
           <w:lang w:val="en-US"/>
         </w:rPr>
-        <w:t xml:space="preserve"> springConstant, </w:t>
+        <w:t xml:space="preserve"> </w:t>
+      </w:r>
+      <w:proofErr w:type="spellStart"/>
+      <w:r>
+        <w:rPr>
+          <w:szCs w:val="24"/>
+          <w:lang w:val="en-US"/>
+        </w:rPr>
+        <w:t>springConstant</w:t>
+      </w:r>
+      <w:proofErr w:type="spellEnd"/>
+      <w:r>
+        <w:rPr>
+          <w:szCs w:val="24"/>
+          <w:lang w:val="en-US"/>
+        </w:rPr>
+        <w:t xml:space="preserve">, </w:t>
       </w:r>
       <w:r>
         <w:rPr>
@@ -10491,7 +11186,23 @@
           <w:szCs w:val="24"/>
           <w:lang w:val="en-US"/>
         </w:rPr>
-        <w:t xml:space="preserve"> dampningConstant)</w:t>
+        <w:t xml:space="preserve"> </w:t>
+      </w:r>
+      <w:proofErr w:type="spellStart"/>
+      <w:r>
+        <w:rPr>
+          <w:szCs w:val="24"/>
+          <w:lang w:val="en-US"/>
+        </w:rPr>
+        <w:t>dampningConstant</w:t>
+      </w:r>
+      <w:proofErr w:type="spellEnd"/>
+      <w:r>
+        <w:rPr>
+          <w:szCs w:val="24"/>
+          <w:lang w:val="en-US"/>
+        </w:rPr>
+        <w:t>)</w:t>
       </w:r>
     </w:p>
     <w:p>
@@ -10506,12 +11217,21 @@
           <w:lang w:val="en-US"/>
         </w:rPr>
       </w:pPr>
+      <w:proofErr w:type="spellStart"/>
       <w:r>
         <w:rPr>
           <w:szCs w:val="24"/>
           <w:lang w:val="en-US"/>
         </w:rPr>
-        <w:t>CreateLinearSpring(</w:t>
+        <w:t>CreateLinearSpring</w:t>
+      </w:r>
+      <w:proofErr w:type="spellEnd"/>
+      <w:r>
+        <w:rPr>
+          <w:szCs w:val="24"/>
+          <w:lang w:val="en-US"/>
+        </w:rPr>
+        <w:t>(</w:t>
       </w:r>
       <w:r>
         <w:rPr>
@@ -10596,7 +11316,23 @@
           <w:szCs w:val="24"/>
           <w:lang w:val="en-US"/>
         </w:rPr>
-        <w:t xml:space="preserve"> springConstant, </w:t>
+        <w:t xml:space="preserve"> </w:t>
+      </w:r>
+      <w:proofErr w:type="spellStart"/>
+      <w:r>
+        <w:rPr>
+          <w:szCs w:val="24"/>
+          <w:lang w:val="en-US"/>
+        </w:rPr>
+        <w:t>springConstant</w:t>
+      </w:r>
+      <w:proofErr w:type="spellEnd"/>
+      <w:r>
+        <w:rPr>
+          <w:szCs w:val="24"/>
+          <w:lang w:val="en-US"/>
+        </w:rPr>
+        <w:t xml:space="preserve">, </w:t>
       </w:r>
       <w:r>
         <w:rPr>
@@ -10613,7 +11349,23 @@
           <w:szCs w:val="24"/>
           <w:lang w:val="en-US"/>
         </w:rPr>
-        <w:t xml:space="preserve"> dampningConstant)</w:t>
+        <w:t xml:space="preserve"> </w:t>
+      </w:r>
+      <w:proofErr w:type="spellStart"/>
+      <w:r>
+        <w:rPr>
+          <w:szCs w:val="24"/>
+          <w:lang w:val="en-US"/>
+        </w:rPr>
+        <w:t>dampningConstant</w:t>
+      </w:r>
+      <w:proofErr w:type="spellEnd"/>
+      <w:r>
+        <w:rPr>
+          <w:szCs w:val="24"/>
+          <w:lang w:val="en-US"/>
+        </w:rPr>
+        <w:t>)</w:t>
       </w:r>
     </w:p>
     <w:p>
@@ -10653,13 +11405,21 @@
           <w:lang w:val="en-US"/>
         </w:rPr>
       </w:pPr>
+      <w:proofErr w:type="spellStart"/>
       <w:r>
         <w:rPr>
           <w:szCs w:val="24"/>
           <w:lang w:val="en-US"/>
         </w:rPr>
-        <w:lastRenderedPageBreak/>
-        <w:t>CreateFixedLinearSpring(</w:t>
+        <w:t>CreateFixedLinearSpring</w:t>
+      </w:r>
+      <w:proofErr w:type="spellEnd"/>
+      <w:r>
+        <w:rPr>
+          <w:szCs w:val="24"/>
+          <w:lang w:val="en-US"/>
+        </w:rPr>
+        <w:t>(</w:t>
       </w:r>
       <w:r>
         <w:rPr>
@@ -10671,12 +11431,21 @@
         </w:rPr>
         <w:t xml:space="preserve">PhysicsSimulator </w:t>
       </w:r>
+      <w:proofErr w:type="spellStart"/>
       <w:r>
         <w:rPr>
           <w:szCs w:val="24"/>
           <w:lang w:val="en-US"/>
         </w:rPr>
-        <w:t xml:space="preserve">physicsSimulator, </w:t>
+        <w:t>physicsSimulator</w:t>
+      </w:r>
+      <w:proofErr w:type="spellEnd"/>
+      <w:r>
+        <w:rPr>
+          <w:szCs w:val="24"/>
+          <w:lang w:val="en-US"/>
+        </w:rPr>
+        <w:t xml:space="preserve">, </w:t>
       </w:r>
       <w:r>
         <w:rPr>
@@ -10725,7 +11494,23 @@
           <w:szCs w:val="24"/>
           <w:lang w:val="en-US"/>
         </w:rPr>
-        <w:t xml:space="preserve"> springConstant, </w:t>
+        <w:t xml:space="preserve"> </w:t>
+      </w:r>
+      <w:proofErr w:type="spellStart"/>
+      <w:r>
+        <w:rPr>
+          <w:szCs w:val="24"/>
+          <w:lang w:val="en-US"/>
+        </w:rPr>
+        <w:t>springConstant</w:t>
+      </w:r>
+      <w:proofErr w:type="spellEnd"/>
+      <w:r>
+        <w:rPr>
+          <w:szCs w:val="24"/>
+          <w:lang w:val="en-US"/>
+        </w:rPr>
+        <w:t xml:space="preserve">, </w:t>
       </w:r>
       <w:r>
         <w:rPr>
@@ -10742,7 +11527,23 @@
           <w:szCs w:val="24"/>
           <w:lang w:val="en-US"/>
         </w:rPr>
-        <w:t xml:space="preserve"> dampningConstant)</w:t>
+        <w:t xml:space="preserve"> </w:t>
+      </w:r>
+      <w:proofErr w:type="spellStart"/>
+      <w:r>
+        <w:rPr>
+          <w:szCs w:val="24"/>
+          <w:lang w:val="en-US"/>
+        </w:rPr>
+        <w:t>dampningConstant</w:t>
+      </w:r>
+      <w:proofErr w:type="spellEnd"/>
+      <w:r>
+        <w:rPr>
+          <w:szCs w:val="24"/>
+          <w:lang w:val="en-US"/>
+        </w:rPr>
+        <w:t>)</w:t>
       </w:r>
     </w:p>
     <w:p>
@@ -10757,12 +11558,21 @@
           <w:lang w:val="en-US"/>
         </w:rPr>
       </w:pPr>
+      <w:proofErr w:type="spellStart"/>
       <w:r>
         <w:rPr>
           <w:szCs w:val="24"/>
           <w:lang w:val="en-US"/>
         </w:rPr>
-        <w:t>CreateFixedLinearSpring(</w:t>
+        <w:t>CreateFixedLinearSpring</w:t>
+      </w:r>
+      <w:proofErr w:type="spellEnd"/>
+      <w:r>
+        <w:rPr>
+          <w:szCs w:val="24"/>
+          <w:lang w:val="en-US"/>
+        </w:rPr>
+        <w:t>(</w:t>
       </w:r>
       <w:r>
         <w:rPr>
@@ -10826,7 +11636,23 @@
           <w:szCs w:val="24"/>
           <w:lang w:val="en-US"/>
         </w:rPr>
-        <w:t xml:space="preserve"> springConstant, </w:t>
+        <w:t xml:space="preserve"> </w:t>
+      </w:r>
+      <w:proofErr w:type="spellStart"/>
+      <w:r>
+        <w:rPr>
+          <w:szCs w:val="24"/>
+          <w:lang w:val="en-US"/>
+        </w:rPr>
+        <w:t>springConstant</w:t>
+      </w:r>
+      <w:proofErr w:type="spellEnd"/>
+      <w:r>
+        <w:rPr>
+          <w:szCs w:val="24"/>
+          <w:lang w:val="en-US"/>
+        </w:rPr>
+        <w:t xml:space="preserve">, </w:t>
       </w:r>
       <w:r>
         <w:rPr>
@@ -10843,7 +11669,23 @@
           <w:szCs w:val="24"/>
           <w:lang w:val="en-US"/>
         </w:rPr>
-        <w:t xml:space="preserve"> dampningConstant)</w:t>
+        <w:t xml:space="preserve"> </w:t>
+      </w:r>
+      <w:proofErr w:type="spellStart"/>
+      <w:r>
+        <w:rPr>
+          <w:szCs w:val="24"/>
+          <w:lang w:val="en-US"/>
+        </w:rPr>
+        <w:t>dampningConstant</w:t>
+      </w:r>
+      <w:proofErr w:type="spellEnd"/>
+      <w:r>
+        <w:rPr>
+          <w:szCs w:val="24"/>
+          <w:lang w:val="en-US"/>
+        </w:rPr>
+        <w:t>)</w:t>
       </w:r>
     </w:p>
     <w:p>
@@ -10883,12 +11725,21 @@
           <w:lang w:val="en-US"/>
         </w:rPr>
       </w:pPr>
+      <w:proofErr w:type="spellStart"/>
       <w:r>
         <w:rPr>
           <w:szCs w:val="24"/>
           <w:lang w:val="en-US"/>
         </w:rPr>
-        <w:t>CreateAngleSpring(</w:t>
+        <w:t>CreateAngleSpring</w:t>
+      </w:r>
+      <w:proofErr w:type="spellEnd"/>
+      <w:r>
+        <w:rPr>
+          <w:szCs w:val="24"/>
+          <w:lang w:val="en-US"/>
+        </w:rPr>
+        <w:t>(</w:t>
       </w:r>
       <w:r>
         <w:rPr>
@@ -10900,12 +11751,21 @@
         </w:rPr>
         <w:t xml:space="preserve">PhysicsSimulator </w:t>
       </w:r>
+      <w:proofErr w:type="spellStart"/>
       <w:r>
         <w:rPr>
           <w:szCs w:val="24"/>
           <w:lang w:val="en-US"/>
         </w:rPr>
-        <w:t xml:space="preserve">physicsSimulator, </w:t>
+        <w:t>physicsSimulator</w:t>
+      </w:r>
+      <w:proofErr w:type="spellEnd"/>
+      <w:r>
+        <w:rPr>
+          <w:szCs w:val="24"/>
+          <w:lang w:val="en-US"/>
+        </w:rPr>
+        <w:t xml:space="preserve">, </w:t>
       </w:r>
       <w:r>
         <w:rPr>
@@ -10956,7 +11816,23 @@
           <w:szCs w:val="24"/>
           <w:lang w:val="en-US"/>
         </w:rPr>
-        <w:t xml:space="preserve"> springConstant, </w:t>
+        <w:t xml:space="preserve"> </w:t>
+      </w:r>
+      <w:proofErr w:type="spellStart"/>
+      <w:r>
+        <w:rPr>
+          <w:szCs w:val="24"/>
+          <w:lang w:val="en-US"/>
+        </w:rPr>
+        <w:t>springConstant</w:t>
+      </w:r>
+      <w:proofErr w:type="spellEnd"/>
+      <w:r>
+        <w:rPr>
+          <w:szCs w:val="24"/>
+          <w:lang w:val="en-US"/>
+        </w:rPr>
+        <w:t xml:space="preserve">, </w:t>
       </w:r>
       <w:r>
         <w:rPr>
@@ -10973,7 +11849,23 @@
           <w:szCs w:val="24"/>
           <w:lang w:val="en-US"/>
         </w:rPr>
-        <w:t xml:space="preserve"> dampningConstant)</w:t>
+        <w:t xml:space="preserve"> </w:t>
+      </w:r>
+      <w:proofErr w:type="spellStart"/>
+      <w:r>
+        <w:rPr>
+          <w:szCs w:val="24"/>
+          <w:lang w:val="en-US"/>
+        </w:rPr>
+        <w:t>dampningConstant</w:t>
+      </w:r>
+      <w:proofErr w:type="spellEnd"/>
+      <w:r>
+        <w:rPr>
+          <w:szCs w:val="24"/>
+          <w:lang w:val="en-US"/>
+        </w:rPr>
+        <w:t>)</w:t>
       </w:r>
     </w:p>
     <w:p>
@@ -10988,12 +11880,21 @@
           <w:lang w:val="en-US"/>
         </w:rPr>
       </w:pPr>
+      <w:proofErr w:type="spellStart"/>
       <w:r>
         <w:rPr>
           <w:szCs w:val="24"/>
           <w:lang w:val="en-US"/>
         </w:rPr>
-        <w:t>CreateAngleSpring(</w:t>
+        <w:t>CreateAngleSpring</w:t>
+      </w:r>
+      <w:proofErr w:type="spellEnd"/>
+      <w:r>
+        <w:rPr>
+          <w:szCs w:val="24"/>
+          <w:lang w:val="en-US"/>
+        </w:rPr>
+        <w:t>(</w:t>
       </w:r>
       <w:r>
         <w:rPr>
@@ -11040,7 +11941,23 @@
           <w:szCs w:val="24"/>
           <w:lang w:val="en-US"/>
         </w:rPr>
-        <w:t xml:space="preserve"> springConstant, </w:t>
+        <w:t xml:space="preserve"> </w:t>
+      </w:r>
+      <w:proofErr w:type="spellStart"/>
+      <w:r>
+        <w:rPr>
+          <w:szCs w:val="24"/>
+          <w:lang w:val="en-US"/>
+        </w:rPr>
+        <w:t>springConstant</w:t>
+      </w:r>
+      <w:proofErr w:type="spellEnd"/>
+      <w:r>
+        <w:rPr>
+          <w:szCs w:val="24"/>
+          <w:lang w:val="en-US"/>
+        </w:rPr>
+        <w:t xml:space="preserve">, </w:t>
       </w:r>
       <w:r>
         <w:rPr>
@@ -11057,7 +11974,23 @@
           <w:szCs w:val="24"/>
           <w:lang w:val="en-US"/>
         </w:rPr>
-        <w:t xml:space="preserve"> dampningConstant)</w:t>
+        <w:t xml:space="preserve"> </w:t>
+      </w:r>
+      <w:proofErr w:type="spellStart"/>
+      <w:r>
+        <w:rPr>
+          <w:szCs w:val="24"/>
+          <w:lang w:val="en-US"/>
+        </w:rPr>
+        <w:t>dampningConstant</w:t>
+      </w:r>
+      <w:proofErr w:type="spellEnd"/>
+      <w:r>
+        <w:rPr>
+          <w:szCs w:val="24"/>
+          <w:lang w:val="en-US"/>
+        </w:rPr>
+        <w:t>)</w:t>
       </w:r>
     </w:p>
     <w:p>
@@ -11097,12 +12030,21 @@
           <w:lang w:val="en-US"/>
         </w:rPr>
       </w:pPr>
+      <w:proofErr w:type="spellStart"/>
       <w:r>
         <w:rPr>
           <w:szCs w:val="24"/>
           <w:lang w:val="en-US"/>
         </w:rPr>
-        <w:t>CreateFixedAngleSpring(</w:t>
+        <w:t>CreateFixedAngleSpring</w:t>
+      </w:r>
+      <w:proofErr w:type="spellEnd"/>
+      <w:r>
+        <w:rPr>
+          <w:szCs w:val="24"/>
+          <w:lang w:val="en-US"/>
+        </w:rPr>
+        <w:t>(</w:t>
       </w:r>
       <w:r>
         <w:rPr>
@@ -11114,12 +12056,21 @@
         </w:rPr>
         <w:t xml:space="preserve">PhysicsSimulator </w:t>
       </w:r>
+      <w:proofErr w:type="spellStart"/>
       <w:r>
         <w:rPr>
           <w:szCs w:val="24"/>
           <w:lang w:val="en-US"/>
         </w:rPr>
-        <w:t xml:space="preserve">physicsSimulator, </w:t>
+        <w:t>physicsSimulator</w:t>
+      </w:r>
+      <w:proofErr w:type="spellEnd"/>
+      <w:r>
+        <w:rPr>
+          <w:szCs w:val="24"/>
+          <w:lang w:val="en-US"/>
+        </w:rPr>
+        <w:t xml:space="preserve">, </w:t>
       </w:r>
       <w:r>
         <w:rPr>
@@ -11153,7 +12104,23 @@
           <w:szCs w:val="24"/>
           <w:lang w:val="en-US"/>
         </w:rPr>
-        <w:t xml:space="preserve"> springConstant, </w:t>
+        <w:t xml:space="preserve"> </w:t>
+      </w:r>
+      <w:proofErr w:type="spellStart"/>
+      <w:r>
+        <w:rPr>
+          <w:szCs w:val="24"/>
+          <w:lang w:val="en-US"/>
+        </w:rPr>
+        <w:t>springConstant</w:t>
+      </w:r>
+      <w:proofErr w:type="spellEnd"/>
+      <w:r>
+        <w:rPr>
+          <w:szCs w:val="24"/>
+          <w:lang w:val="en-US"/>
+        </w:rPr>
+        <w:t xml:space="preserve">, </w:t>
       </w:r>
       <w:r>
         <w:rPr>
@@ -11170,7 +12137,23 @@
           <w:szCs w:val="24"/>
           <w:lang w:val="en-US"/>
         </w:rPr>
-        <w:t xml:space="preserve"> dampningConstant)</w:t>
+        <w:t xml:space="preserve"> </w:t>
+      </w:r>
+      <w:proofErr w:type="spellStart"/>
+      <w:r>
+        <w:rPr>
+          <w:szCs w:val="24"/>
+          <w:lang w:val="en-US"/>
+        </w:rPr>
+        <w:t>dampningConstant</w:t>
+      </w:r>
+      <w:proofErr w:type="spellEnd"/>
+      <w:r>
+        <w:rPr>
+          <w:szCs w:val="24"/>
+          <w:lang w:val="en-US"/>
+        </w:rPr>
+        <w:t>)</w:t>
       </w:r>
     </w:p>
     <w:p>
@@ -11185,12 +12168,21 @@
           <w:lang w:val="en-US"/>
         </w:rPr>
       </w:pPr>
+      <w:proofErr w:type="spellStart"/>
       <w:r>
         <w:rPr>
           <w:szCs w:val="24"/>
           <w:lang w:val="en-US"/>
         </w:rPr>
-        <w:t>CreateFixedAngleSpring(</w:t>
+        <w:t>CreateFixedAngleSpring</w:t>
+      </w:r>
+      <w:proofErr w:type="spellEnd"/>
+      <w:r>
+        <w:rPr>
+          <w:szCs w:val="24"/>
+          <w:lang w:val="en-US"/>
+        </w:rPr>
+        <w:t>(</w:t>
       </w:r>
       <w:r>
         <w:rPr>
@@ -11224,7 +12216,23 @@
           <w:szCs w:val="24"/>
           <w:lang w:val="en-US"/>
         </w:rPr>
-        <w:t xml:space="preserve"> springConstant, </w:t>
+        <w:t xml:space="preserve"> </w:t>
+      </w:r>
+      <w:proofErr w:type="spellStart"/>
+      <w:r>
+        <w:rPr>
+          <w:szCs w:val="24"/>
+          <w:lang w:val="en-US"/>
+        </w:rPr>
+        <w:t>springConstant</w:t>
+      </w:r>
+      <w:proofErr w:type="spellEnd"/>
+      <w:r>
+        <w:rPr>
+          <w:szCs w:val="24"/>
+          <w:lang w:val="en-US"/>
+        </w:rPr>
+        <w:t xml:space="preserve">, </w:t>
       </w:r>
       <w:r>
         <w:rPr>
@@ -11241,7 +12249,23 @@
           <w:szCs w:val="24"/>
           <w:lang w:val="en-US"/>
         </w:rPr>
-        <w:t xml:space="preserve"> dampningConstant)</w:t>
+        <w:t xml:space="preserve"> </w:t>
+      </w:r>
+      <w:proofErr w:type="spellStart"/>
+      <w:r>
+        <w:rPr>
+          <w:szCs w:val="24"/>
+          <w:lang w:val="en-US"/>
+        </w:rPr>
+        <w:t>dampningConstant</w:t>
+      </w:r>
+      <w:proofErr w:type="spellEnd"/>
+      <w:r>
+        <w:rPr>
+          <w:szCs w:val="24"/>
+          <w:lang w:val="en-US"/>
+        </w:rPr>
+        <w:t>)</w:t>
       </w:r>
     </w:p>
     <w:p>
@@ -11505,64 +12529,64 @@
         <w:rPr>
           <w:lang w:val="en-US"/>
         </w:rPr>
+        <w:t xml:space="preserve">The </w:t>
+      </w:r>
+      <w:r>
+        <w:rPr>
+          <w:b/>
+          <w:lang w:val="en-US"/>
+        </w:rPr>
+        <w:t>Sweep And Prune</w:t>
+      </w:r>
+      <w:r>
+        <w:rPr>
+          <w:lang w:val="en-US"/>
+        </w:rPr>
+        <w:t xml:space="preserve"> algorithm is frame coherent, this means that if objects around the screen</w:t>
+      </w:r>
+      <w:r>
+        <w:rPr>
+          <w:lang w:val="en-US"/>
+        </w:rPr>
+        <w:t xml:space="preserve"> a lot</w:t>
+      </w:r>
+      <w:r>
+        <w:rPr>
+          <w:lang w:val="en-US"/>
+        </w:rPr>
+        <w:t>, this might be a bad choice. This also means that if your objects are near the position they were the last frame, this algorithm is good.</w:t>
+      </w:r>
+    </w:p>
+    <w:p>
+      <w:pPr>
+        <w:rPr>
+          <w:lang w:val="en-US"/>
+        </w:rPr>
+      </w:pPr>
+      <w:r>
+        <w:rPr>
+          <w:lang w:val="en-US"/>
+        </w:rPr>
+        <w:t>Also note that the SAP algorithm does not like teleporting objects or very high speed objects such as moving from one end of the world to the other or bullets.</w:t>
+      </w:r>
+      <w:r>
+        <w:rPr>
+          <w:lang w:val="en-US"/>
+        </w:rPr>
+        <w:t xml:space="preserve"> It may break down from it and cause unreliable collisions.</w:t>
+      </w:r>
+    </w:p>
+    <w:p>
+      <w:pPr>
+        <w:rPr>
+          <w:lang w:val="en-US"/>
+        </w:rPr>
+      </w:pPr>
+      <w:r>
+        <w:rPr>
+          <w:lang w:val="en-US"/>
+        </w:rPr>
         <w:lastRenderedPageBreak/>
-        <w:t xml:space="preserve">The </w:t>
-      </w:r>
-      <w:r>
-        <w:rPr>
-          <w:b/>
-          <w:lang w:val="en-US"/>
-        </w:rPr>
-        <w:t>Sweep And Prune</w:t>
-      </w:r>
-      <w:r>
-        <w:rPr>
-          <w:lang w:val="en-US"/>
-        </w:rPr>
-        <w:t xml:space="preserve"> algorithm is frame coherent, this means that if objects around the screen</w:t>
-      </w:r>
-      <w:r>
-        <w:rPr>
-          <w:lang w:val="en-US"/>
-        </w:rPr>
-        <w:t xml:space="preserve"> a lot</w:t>
-      </w:r>
-      <w:r>
-        <w:rPr>
-          <w:lang w:val="en-US"/>
-        </w:rPr>
-        <w:t>, this might be a bad choice. This also means that if your objects are near the position they were the last frame, this algorithm is good.</w:t>
-      </w:r>
-    </w:p>
-    <w:p>
-      <w:pPr>
-        <w:rPr>
-          <w:lang w:val="en-US"/>
-        </w:rPr>
-      </w:pPr>
-      <w:r>
-        <w:rPr>
-          <w:lang w:val="en-US"/>
-        </w:rPr>
-        <w:t>Also note that the SAP algorithm does not like teleporting objects or very high speed objects such as moving from one end of the world to the other or bullets.</w:t>
-      </w:r>
-      <w:r>
-        <w:rPr>
-          <w:lang w:val="en-US"/>
-        </w:rPr>
-        <w:t xml:space="preserve"> It may break down from it and cause unreliable collisions.</w:t>
-      </w:r>
-    </w:p>
-    <w:p>
-      <w:pPr>
-        <w:rPr>
-          <w:lang w:val="en-US"/>
-        </w:rPr>
-      </w:pPr>
-      <w:r>
-        <w:rPr>
-          <w:lang w:val="en-US"/>
-        </w:rPr>
         <w:t xml:space="preserve">More information on SAP can be found </w:t>
       </w:r>
       <w:hyperlink r:id="rId11" w:history="1">
@@ -11626,7 +12650,21 @@
         <w:rPr>
           <w:lang w:val="en-US"/>
         </w:rPr>
-        <w:t xml:space="preserve"> algorithm is developed by BioSlayer. The SS algorithm is the default one in Farseer Physics Engine. SS was originally </w:t>
+        <w:t xml:space="preserve"> algorithm is developed by </w:t>
+      </w:r>
+      <w:proofErr w:type="spellStart"/>
+      <w:r>
+        <w:rPr>
+          <w:lang w:val="en-US"/>
+        </w:rPr>
+        <w:t>BioSlayer</w:t>
+      </w:r>
+      <w:proofErr w:type="spellEnd"/>
+      <w:r>
+        <w:rPr>
+          <w:lang w:val="en-US"/>
+        </w:rPr>
+        <w:t xml:space="preserve">. The SS algorithm is the default one in Farseer Physics Engine. SS was originally </w:t>
       </w:r>
       <w:r>
         <w:rPr>
@@ -11884,7 +12922,21 @@
         <w:rPr>
           <w:lang w:val="en-US"/>
         </w:rPr>
-        <w:t>If there are any contacts in the contact list, fire the OnCollision event providing the 2 geometries and the contact list.</w:t>
+        <w:t xml:space="preserve">If there are any contacts in the contact list, fire the </w:t>
+      </w:r>
+      <w:proofErr w:type="spellStart"/>
+      <w:r>
+        <w:rPr>
+          <w:lang w:val="en-US"/>
+        </w:rPr>
+        <w:t>OnCollision</w:t>
+      </w:r>
+      <w:proofErr w:type="spellEnd"/>
+      <w:r>
+        <w:rPr>
+          <w:lang w:val="en-US"/>
+        </w:rPr>
+        <w:t xml:space="preserve"> event providing the 2 geometries and the contact list.</w:t>
       </w:r>
     </w:p>
     <w:p>
@@ -11937,14 +12989,7 @@
         <w:rPr>
           <w:lang w:val="en-US"/>
         </w:rPr>
-        <w:t xml:space="preserve">AABB stands for Axis Aligned Bounding Box and as the name says, it's a bounding box that aligns itself to an axis. All geometries have an AABB that is recalculated on each update, AABB are </w:t>
-      </w:r>
-      <w:r>
-        <w:rPr>
-          <w:lang w:val="en-US"/>
-        </w:rPr>
-        <w:lastRenderedPageBreak/>
-        <w:t>relative</w:t>
+        <w:t>AABB stands for Axis Aligned Bounding Box and as the name says, it's a bounding box that aligns itself to an axis. All geometries have an AABB that is recalculated on each update, AABB are relative</w:t>
       </w:r>
       <w:r>
         <w:rPr>
@@ -12015,6 +13060,7 @@
         </w:rPr>
         <w:t xml:space="preserve"> (</w:t>
       </w:r>
+      <w:proofErr w:type="spellStart"/>
       <w:r>
         <w:rPr>
           <w:rFonts w:ascii="Courier New" w:hAnsi="Courier New" w:cs="Courier New"/>
@@ -12033,7 +13079,37 @@
           <w:szCs w:val="20"/>
           <w:lang w:val="en-US"/>
         </w:rPr>
-        <w:t>.Intersect(_circleGeom.AABB,_rectangleGeom.AABB))</w:t>
+        <w:t>.Intersect</w:t>
+      </w:r>
+      <w:proofErr w:type="spellEnd"/>
+      <w:r>
+        <w:rPr>
+          <w:rFonts w:ascii="Courier New" w:hAnsi="Courier New" w:cs="Courier New"/>
+          <w:sz w:val="20"/>
+          <w:szCs w:val="20"/>
+          <w:lang w:val="en-US"/>
+        </w:rPr>
+        <w:t>(_</w:t>
+      </w:r>
+      <w:proofErr w:type="spellStart"/>
+      <w:r>
+        <w:rPr>
+          <w:rFonts w:ascii="Courier New" w:hAnsi="Courier New" w:cs="Courier New"/>
+          <w:sz w:val="20"/>
+          <w:szCs w:val="20"/>
+          <w:lang w:val="en-US"/>
+        </w:rPr>
+        <w:t>circleGeom.AABB,_rectangleGeom.AABB</w:t>
+      </w:r>
+      <w:proofErr w:type="spellEnd"/>
+      <w:r>
+        <w:rPr>
+          <w:rFonts w:ascii="Courier New" w:hAnsi="Courier New" w:cs="Courier New"/>
+          <w:sz w:val="20"/>
+          <w:szCs w:val="20"/>
+          <w:lang w:val="en-US"/>
+        </w:rPr>
+        <w:t>))</w:t>
       </w:r>
       <w:r>
         <w:rPr>
@@ -12063,6 +13139,7 @@
           <w:szCs w:val="20"/>
           <w:lang w:val="en-US"/>
         </w:rPr>
+        <w:lastRenderedPageBreak/>
         <w:t xml:space="preserve">    //The 2 AABB's intersect</w:t>
       </w:r>
       <w:r>
@@ -12387,7 +13464,14 @@
         <w:rPr>
           <w:lang w:val="en-US"/>
         </w:rPr>
-        <w:t xml:space="preserve"> (For more information on normal</w:t>
+        <w:t xml:space="preserve"> (For more information on </w:t>
+      </w:r>
+      <w:proofErr w:type="spellStart"/>
+      <w:r>
+        <w:rPr>
+          <w:lang w:val="en-US"/>
+        </w:rPr>
+        <w:t>normal</w:t>
       </w:r>
       <w:r>
         <w:rPr>
@@ -12395,6 +13479,7 @@
         </w:rPr>
         <w:t>s</w:t>
       </w:r>
+      <w:proofErr w:type="spellEnd"/>
       <w:r>
         <w:rPr>
           <w:lang w:val="en-US"/>
@@ -12534,7 +13619,21 @@
         <w:rPr>
           <w:lang w:val="en-US"/>
         </w:rPr>
-        <w:t>The grid is calculated from the provided grid cell size in the Geom constructor or when using the GeomFactory. A small grid cell size makes the grid more precise and therefore also makes the collision detection more precise.</w:t>
+        <w:t xml:space="preserve">The grid is calculated from the provided grid cell size in the Geom constructor or when using the </w:t>
+      </w:r>
+      <w:proofErr w:type="spellStart"/>
+      <w:r>
+        <w:rPr>
+          <w:lang w:val="en-US"/>
+        </w:rPr>
+        <w:t>GeomFactory</w:t>
+      </w:r>
+      <w:proofErr w:type="spellEnd"/>
+      <w:r>
+        <w:rPr>
+          <w:lang w:val="en-US"/>
+        </w:rPr>
+        <w:t>. A small grid cell size makes the grid more precise and therefore also makes the collision detection more precise.</w:t>
       </w:r>
     </w:p>
     <w:p>
@@ -13059,7 +14158,35 @@
         <w:rPr>
           <w:lang w:val="en-US" w:eastAsia="da-DK"/>
         </w:rPr>
-        <w:t xml:space="preserve">Even if rectGeom and circleGeom are overlapping each other, they will not collide with each other. While collision groups are easy to use, they can be very limited, that why </w:t>
+        <w:t xml:space="preserve">Even if </w:t>
+      </w:r>
+      <w:proofErr w:type="spellStart"/>
+      <w:r>
+        <w:rPr>
+          <w:lang w:val="en-US" w:eastAsia="da-DK"/>
+        </w:rPr>
+        <w:t>rectGeom</w:t>
+      </w:r>
+      <w:proofErr w:type="spellEnd"/>
+      <w:r>
+        <w:rPr>
+          <w:lang w:val="en-US" w:eastAsia="da-DK"/>
+        </w:rPr>
+        <w:t xml:space="preserve"> and </w:t>
+      </w:r>
+      <w:proofErr w:type="spellStart"/>
+      <w:r>
+        <w:rPr>
+          <w:lang w:val="en-US" w:eastAsia="da-DK"/>
+        </w:rPr>
+        <w:t>circleGeom</w:t>
+      </w:r>
+      <w:proofErr w:type="spellEnd"/>
+      <w:r>
+        <w:rPr>
+          <w:lang w:val="en-US" w:eastAsia="da-DK"/>
+        </w:rPr>
+        <w:t xml:space="preserve"> are overlapping each other, they will not collide with each other. While collision groups are easy to use, they can be very limited, that why </w:t>
       </w:r>
       <w:r>
         <w:rPr>
@@ -13115,6 +14242,7 @@
           <w:lang w:val="en-US" w:eastAsia="da-DK"/>
         </w:rPr>
       </w:pPr>
+      <w:proofErr w:type="spellStart"/>
       <w:r>
         <w:rPr>
           <w:b/>
@@ -13122,6 +14250,7 @@
         </w:rPr>
         <w:t>CollisionCategories</w:t>
       </w:r>
+      <w:proofErr w:type="spellEnd"/>
     </w:p>
     <w:p>
       <w:pPr>
@@ -13139,8 +14268,16 @@
         <w:rPr>
           <w:lang w:val="en-US" w:eastAsia="da-DK"/>
         </w:rPr>
-        <w:t>Defaults to CollisionCategory.All</w:t>
-      </w:r>
+        <w:t xml:space="preserve">Defaults to </w:t>
+      </w:r>
+      <w:proofErr w:type="spellStart"/>
+      <w:r>
+        <w:rPr>
+          <w:lang w:val="en-US" w:eastAsia="da-DK"/>
+        </w:rPr>
+        <w:t>CollisionCategory.All</w:t>
+      </w:r>
+      <w:proofErr w:type="spellEnd"/>
     </w:p>
     <w:p>
       <w:pPr>
@@ -13187,6 +14324,7 @@
           <w:lang w:val="en-US" w:eastAsia="da-DK"/>
         </w:rPr>
       </w:pPr>
+      <w:proofErr w:type="spellStart"/>
       <w:r>
         <w:rPr>
           <w:b/>
@@ -13194,6 +14332,7 @@
         </w:rPr>
         <w:t>CollidesWith</w:t>
       </w:r>
+      <w:proofErr w:type="spellEnd"/>
     </w:p>
     <w:p>
       <w:pPr>
@@ -13211,8 +14350,16 @@
         <w:rPr>
           <w:lang w:val="en-US" w:eastAsia="da-DK"/>
         </w:rPr>
-        <w:t>Defaults to CollisionCategory.All</w:t>
-      </w:r>
+        <w:t xml:space="preserve">Defaults to </w:t>
+      </w:r>
+      <w:proofErr w:type="spellStart"/>
+      <w:r>
+        <w:rPr>
+          <w:lang w:val="en-US" w:eastAsia="da-DK"/>
+        </w:rPr>
+        <w:t>CollisionCategory.All</w:t>
+      </w:r>
+      <w:proofErr w:type="spellEnd"/>
     </w:p>
     <w:p>
       <w:pPr>
@@ -13265,7 +14412,35 @@
         <w:rPr>
           <w:lang w:val="en-US" w:eastAsia="da-DK"/>
         </w:rPr>
-        <w:t xml:space="preserve">Collision categories uses an enum called CollisionCategory that has a special flag enabled on it, so it's able to do bitwise operations. (more info </w:t>
+        <w:t xml:space="preserve">Collision categories uses an </w:t>
+      </w:r>
+      <w:proofErr w:type="spellStart"/>
+      <w:r>
+        <w:rPr>
+          <w:lang w:val="en-US" w:eastAsia="da-DK"/>
+        </w:rPr>
+        <w:t>enum</w:t>
+      </w:r>
+      <w:proofErr w:type="spellEnd"/>
+      <w:r>
+        <w:rPr>
+          <w:lang w:val="en-US" w:eastAsia="da-DK"/>
+        </w:rPr>
+        <w:t xml:space="preserve"> called </w:t>
+      </w:r>
+      <w:proofErr w:type="spellStart"/>
+      <w:r>
+        <w:rPr>
+          <w:lang w:val="en-US" w:eastAsia="da-DK"/>
+        </w:rPr>
+        <w:t>CollisionCategory</w:t>
+      </w:r>
+      <w:proofErr w:type="spellEnd"/>
+      <w:r>
+        <w:rPr>
+          <w:lang w:val="en-US" w:eastAsia="da-DK"/>
+        </w:rPr>
+        <w:t xml:space="preserve"> that has a special flag enabled on it, so it's able to do bitwise operations. (more info </w:t>
       </w:r>
       <w:hyperlink r:id="rId17" w:history="1">
         <w:r>
@@ -13527,6 +14702,7 @@
         <w:lastRenderedPageBreak/>
         <w:t xml:space="preserve">rectGeom.CollidesWith = </w:t>
       </w:r>
+      <w:proofErr w:type="spellStart"/>
       <w:r>
         <w:rPr>
           <w:rFonts w:ascii="Courier New" w:hAnsi="Courier New" w:cs="Courier New"/>
@@ -13544,7 +14720,17 @@
           <w:szCs w:val="20"/>
           <w:lang w:val="en-US" w:eastAsia="da-DK"/>
         </w:rPr>
-        <w:t>.All &amp; ~</w:t>
+        <w:t>.All</w:t>
+      </w:r>
+      <w:proofErr w:type="spellEnd"/>
+      <w:r>
+        <w:rPr>
+          <w:rFonts w:ascii="Courier New" w:hAnsi="Courier New" w:cs="Courier New"/>
+          <w:sz w:val="20"/>
+          <w:szCs w:val="20"/>
+          <w:lang w:val="en-US" w:eastAsia="da-DK"/>
+        </w:rPr>
+        <w:t xml:space="preserve"> &amp; ~</w:t>
       </w:r>
       <w:r>
         <w:rPr>
@@ -13827,6 +15013,7 @@
         </w:rPr>
         <w:t xml:space="preserve">circleGeom.CollidesWith = </w:t>
       </w:r>
+      <w:proofErr w:type="spellStart"/>
       <w:r>
         <w:rPr>
           <w:rFonts w:ascii="Courier New" w:hAnsi="Courier New" w:cs="Courier New"/>
@@ -13844,7 +15031,17 @@
           <w:szCs w:val="20"/>
           <w:lang w:val="en-US" w:eastAsia="da-DK"/>
         </w:rPr>
-        <w:t>.All &amp; ~</w:t>
+        <w:t>.All</w:t>
+      </w:r>
+      <w:proofErr w:type="spellEnd"/>
+      <w:r>
+        <w:rPr>
+          <w:rFonts w:ascii="Courier New" w:hAnsi="Courier New" w:cs="Courier New"/>
+          <w:sz w:val="20"/>
+          <w:szCs w:val="20"/>
+          <w:lang w:val="en-US" w:eastAsia="da-DK"/>
+        </w:rPr>
+        <w:t xml:space="preserve"> &amp; ~</w:t>
       </w:r>
       <w:r>
         <w:rPr>
@@ -13893,7 +15090,21 @@
         <w:rPr>
           <w:lang w:val="en-US" w:eastAsia="da-DK"/>
         </w:rPr>
-        <w:t xml:space="preserve">This time, the rectGeom is a member of </w:t>
+        <w:t xml:space="preserve">This time, the </w:t>
+      </w:r>
+      <w:proofErr w:type="spellStart"/>
+      <w:r>
+        <w:rPr>
+          <w:lang w:val="en-US" w:eastAsia="da-DK"/>
+        </w:rPr>
+        <w:t>rectGeom</w:t>
+      </w:r>
+      <w:proofErr w:type="spellEnd"/>
+      <w:r>
+        <w:rPr>
+          <w:lang w:val="en-US" w:eastAsia="da-DK"/>
+        </w:rPr>
+        <w:t xml:space="preserve"> is a member of </w:t>
       </w:r>
       <w:r>
         <w:rPr>
@@ -13926,7 +15137,21 @@
         <w:rPr>
           <w:lang w:val="en-US" w:eastAsia="da-DK"/>
         </w:rPr>
-        <w:t xml:space="preserve">The circleGeom is a member of </w:t>
+        <w:t xml:space="preserve">The </w:t>
+      </w:r>
+      <w:proofErr w:type="spellStart"/>
+      <w:r>
+        <w:rPr>
+          <w:lang w:val="en-US" w:eastAsia="da-DK"/>
+        </w:rPr>
+        <w:t>circleGeom</w:t>
+      </w:r>
+      <w:proofErr w:type="spellEnd"/>
+      <w:r>
+        <w:rPr>
+          <w:lang w:val="en-US" w:eastAsia="da-DK"/>
+        </w:rPr>
+        <w:t xml:space="preserve"> is a member of </w:t>
       </w:r>
       <w:r>
         <w:rPr>
@@ -14018,11 +15243,19 @@
           <w:lang w:val="en-US"/>
         </w:rPr>
       </w:pPr>
-      <w:r>
-        <w:rPr>
-          <w:lang w:val="en-US"/>
-        </w:rPr>
-        <w:t>OnCollision (in Geom class)</w:t>
+      <w:proofErr w:type="spellStart"/>
+      <w:r>
+        <w:rPr>
+          <w:lang w:val="en-US"/>
+        </w:rPr>
+        <w:t>OnCollision</w:t>
+      </w:r>
+      <w:proofErr w:type="spellEnd"/>
+      <w:r>
+        <w:rPr>
+          <w:lang w:val="en-US"/>
+        </w:rPr>
+        <w:t xml:space="preserve"> (in Geom class)</w:t>
       </w:r>
     </w:p>
     <w:p>
@@ -14037,11 +15270,19 @@
           <w:lang w:val="en-US"/>
         </w:rPr>
       </w:pPr>
-      <w:r>
-        <w:rPr>
-          <w:lang w:val="en-US"/>
-        </w:rPr>
-        <w:t>OnSeparation (in Geom class)</w:t>
+      <w:proofErr w:type="spellStart"/>
+      <w:r>
+        <w:rPr>
+          <w:lang w:val="en-US"/>
+        </w:rPr>
+        <w:t>OnSeparation</w:t>
+      </w:r>
+      <w:proofErr w:type="spellEnd"/>
+      <w:r>
+        <w:rPr>
+          <w:lang w:val="en-US"/>
+        </w:rPr>
+        <w:t xml:space="preserve"> (in Geom class)</w:t>
       </w:r>
     </w:p>
     <w:p>
@@ -14056,11 +15297,19 @@
           <w:lang w:val="en-US"/>
         </w:rPr>
       </w:pPr>
-      <w:r>
-        <w:rPr>
-          <w:lang w:val="en-US"/>
-        </w:rPr>
-        <w:t>OnBroadPhaseCollision (in IBroadPhaseCollider interface)</w:t>
+      <w:proofErr w:type="spellStart"/>
+      <w:r>
+        <w:rPr>
+          <w:lang w:val="en-US"/>
+        </w:rPr>
+        <w:t>OnBroadPhaseCollision</w:t>
+      </w:r>
+      <w:proofErr w:type="spellEnd"/>
+      <w:r>
+        <w:rPr>
+          <w:lang w:val="en-US"/>
+        </w:rPr>
+        <w:t xml:space="preserve"> (in IBroadPhaseCollider interface)</w:t>
       </w:r>
     </w:p>
     <w:p>
@@ -14084,6 +15333,7 @@
         </w:rPr>
         <w:t xml:space="preserve">The </w:t>
       </w:r>
+      <w:proofErr w:type="spellStart"/>
       <w:r>
         <w:rPr>
           <w:b/>
@@ -14091,6 +15341,7 @@
         </w:rPr>
         <w:t>OnCollision</w:t>
       </w:r>
+      <w:proofErr w:type="spellEnd"/>
       <w:r>
         <w:rPr>
           <w:lang w:val="en-US"/>
@@ -14117,6 +15368,7 @@
         </w:rPr>
         <w:t xml:space="preserve">The </w:t>
       </w:r>
+      <w:proofErr w:type="spellStart"/>
       <w:r>
         <w:rPr>
           <w:b/>
@@ -14124,6 +15376,7 @@
         </w:rPr>
         <w:t>OnSeparation</w:t>
       </w:r>
+      <w:proofErr w:type="spellEnd"/>
       <w:r>
         <w:rPr>
           <w:lang w:val="en-US"/>
@@ -14150,6 +15403,7 @@
         </w:rPr>
         <w:t xml:space="preserve">The </w:t>
       </w:r>
+      <w:proofErr w:type="spellStart"/>
       <w:r>
         <w:rPr>
           <w:b/>
@@ -14157,11 +15411,26 @@
         </w:rPr>
         <w:t>OnBroadPhaseCollision</w:t>
       </w:r>
-      <w:r>
-        <w:rPr>
-          <w:lang w:val="en-US"/>
-        </w:rPr>
-        <w:t xml:space="preserve"> event is just like the OnCollision event, but is fired already in the broad phase. Canceling this event prevents an arbiter from being constructed, this means that no impulses are applied and no narrow phase collision is done, to the geometries involved in the collision.</w:t>
+      <w:proofErr w:type="spellEnd"/>
+      <w:r>
+        <w:rPr>
+          <w:lang w:val="en-US"/>
+        </w:rPr>
+        <w:t xml:space="preserve"> event is just like the </w:t>
+      </w:r>
+      <w:proofErr w:type="spellStart"/>
+      <w:r>
+        <w:rPr>
+          <w:lang w:val="en-US"/>
+        </w:rPr>
+        <w:t>OnCollision</w:t>
+      </w:r>
+      <w:proofErr w:type="spellEnd"/>
+      <w:r>
+        <w:rPr>
+          <w:lang w:val="en-US"/>
+        </w:rPr>
+        <w:t xml:space="preserve"> event, but is fired already in the broad phase. Canceling this event prevents an arbiter from being constructed, this means that no impulses are applied and no narrow phase collision is done, to the geometries involved in the collision.</w:t>
       </w:r>
     </w:p>
     <w:p>
@@ -14383,11 +15652,19 @@
         <w:lastRenderedPageBreak/>
         <w:t xml:space="preserve">Note that the </w:t>
       </w:r>
-      <w:r>
-        <w:rPr>
-          <w:lang w:val="en-US"/>
-        </w:rPr>
-        <w:t>OnBroadPhaseCollision event is registered inside the BroadPhaseCollider of the PhysicsSimulator.</w:t>
+      <w:proofErr w:type="spellStart"/>
+      <w:r>
+        <w:rPr>
+          <w:lang w:val="en-US"/>
+        </w:rPr>
+        <w:t>OnBroadPhaseCollision</w:t>
+      </w:r>
+      <w:proofErr w:type="spellEnd"/>
+      <w:r>
+        <w:rPr>
+          <w:lang w:val="en-US"/>
+        </w:rPr>
+        <w:t xml:space="preserve"> event is registered inside the BroadPhaseCollider of the PhysicsSimulator.</w:t>
       </w:r>
     </w:p>
     <w:p>
@@ -15077,6 +16354,7 @@
         </w:rPr>
         <w:t xml:space="preserve">The collision response can be deactivated by setting the geometries </w:t>
       </w:r>
+      <w:proofErr w:type="spellStart"/>
       <w:r>
         <w:rPr>
           <w:b/>
@@ -15084,6 +16362,7 @@
         </w:rPr>
         <w:t>CollisionResponseEnabled</w:t>
       </w:r>
+      <w:proofErr w:type="spellEnd"/>
       <w:r>
         <w:rPr>
           <w:lang w:val="en-US"/>
@@ -15768,6 +17047,7 @@
         </w:rPr>
       </w:pPr>
       <w:bookmarkStart w:id="53" w:name="angularvelocity"/>
+      <w:proofErr w:type="spellStart"/>
       <w:r>
         <w:rPr>
           <w:b/>
@@ -15778,6 +17058,7 @@
       </w:r>
       <w:bookmarkStart w:id="54" w:name="force"/>
       <w:bookmarkEnd w:id="53"/>
+      <w:proofErr w:type="spellEnd"/>
     </w:p>
     <w:p>
       <w:pPr>
@@ -15806,6 +17087,7 @@
           <w:lang w:val="en-US"/>
         </w:rPr>
       </w:pPr>
+      <w:proofErr w:type="spellStart"/>
       <w:r>
         <w:rPr>
           <w:b/>
@@ -15813,6 +17095,7 @@
         </w:rPr>
         <w:t>LinearVelocity</w:t>
       </w:r>
+      <w:proofErr w:type="spellEnd"/>
     </w:p>
     <w:p>
       <w:pPr>
@@ -15832,224 +17115,201 @@
         </w:rPr>
         <w:t xml:space="preserve"> in unit time. This is a vector which means that it's not only tells you the amount of change, but also the direction.</w:t>
       </w:r>
-      <w:r>
-        <w:rPr>
-          <w:lang w:val="en-US"/>
-        </w:rPr>
-        <w:t xml:space="preserve"> </w:t>
-      </w:r>
-      <w:r>
+    </w:p>
+    <w:p>
+      <w:pPr>
+        <w:rPr>
+          <w:lang w:val="en-US"/>
+        </w:rPr>
+      </w:pPr>
+    </w:p>
+    <w:bookmarkEnd w:id="54"/>
+    <w:p>
+      <w:pPr>
         <w:rPr>
           <w:b/>
           <w:lang w:val="en-US"/>
         </w:rPr>
-        <w:t>TODO</w:t>
-      </w:r>
-      <w:r>
-        <w:rPr>
-          <w:lang w:val="en-US"/>
-        </w:rPr>
-        <w:t>: Units/s</w:t>
-      </w:r>
-      <w:r>
-        <w:rPr>
-          <w:lang w:val="en-US"/>
-        </w:rPr>
-        <w:t>ec</w:t>
-      </w:r>
-      <w:r>
-        <w:rPr>
-          <w:lang w:val="en-US"/>
-        </w:rPr>
-        <w:t>?</w:t>
-      </w:r>
-    </w:p>
-    <w:p>
-      <w:pPr>
-        <w:rPr>
-          <w:lang w:val="en-US"/>
-        </w:rPr>
-      </w:pPr>
-    </w:p>
-    <w:bookmarkEnd w:id="54"/>
-    <w:p>
-      <w:pPr>
+      </w:pPr>
+      <w:proofErr w:type="spellStart"/>
+      <w:r>
         <w:rPr>
           <w:b/>
           <w:lang w:val="en-US"/>
         </w:rPr>
-      </w:pPr>
-      <w:r>
+        <w:t>LinearDragCoefficient</w:t>
+      </w:r>
+      <w:proofErr w:type="spellEnd"/>
+    </w:p>
+    <w:p>
+      <w:pPr>
+        <w:rPr>
+          <w:lang w:val="en-US"/>
+        </w:rPr>
+      </w:pPr>
+      <w:r>
+        <w:rPr>
+          <w:lang w:val="en-US"/>
+        </w:rPr>
+        <w:t>Drag is the force that resists the movement o</w:t>
+      </w:r>
+      <w:r>
+        <w:rPr>
+          <w:lang w:val="en-US"/>
+        </w:rPr>
+        <w:t>f a body through a fluid or gas (air). If you have a body moving fast through the air, it will gradually slow down due to drag. In Farseer Physics we don't have a medium (fluid or gas) that the body can move in, so you will have to manually set the drag coefficient of the body. The higher drag coefficient, the more force is needed to move the body and it will slow down faster.</w:t>
+      </w:r>
+    </w:p>
+    <w:p>
+      <w:pPr>
+        <w:rPr>
+          <w:lang w:val="en-US"/>
+        </w:rPr>
+      </w:pPr>
+    </w:p>
+    <w:p>
+      <w:pPr>
         <w:rPr>
           <w:b/>
           <w:lang w:val="en-US"/>
         </w:rPr>
-        <w:t>LinearDragCoefficient</w:t>
-      </w:r>
-    </w:p>
-    <w:p>
-      <w:pPr>
-        <w:rPr>
-          <w:lang w:val="en-US"/>
-        </w:rPr>
-      </w:pPr>
-      <w:r>
-        <w:rPr>
-          <w:lang w:val="en-US"/>
-        </w:rPr>
-        <w:t>Drag is the force that resists the movement o</w:t>
-      </w:r>
-      <w:r>
-        <w:rPr>
-          <w:lang w:val="en-US"/>
-        </w:rPr>
-        <w:t>f a body through a fluid or gas (air). If you have a body moving fast through the air, it will gradually slow down due to drag. In Farseer Physics we don't have a medium (fluid or gas) that the body can move in, so you will have to manually set the drag coefficient of the body. The higher drag coefficient, the more force is needed to move the body and it will slow down faster.</w:t>
-      </w:r>
-    </w:p>
-    <w:p>
-      <w:pPr>
-        <w:rPr>
-          <w:lang w:val="en-US"/>
-        </w:rPr>
-      </w:pPr>
-    </w:p>
-    <w:p>
-      <w:pPr>
+      </w:pPr>
+      <w:proofErr w:type="spellStart"/>
+      <w:r>
         <w:rPr>
           <w:b/>
           <w:lang w:val="en-US"/>
         </w:rPr>
-      </w:pPr>
-      <w:r>
+        <w:t>RotationalDragCoefficient</w:t>
+      </w:r>
+      <w:proofErr w:type="spellEnd"/>
+    </w:p>
+    <w:p>
+      <w:pPr>
+        <w:rPr>
+          <w:lang w:val="en-US"/>
+        </w:rPr>
+      </w:pPr>
+      <w:r>
+        <w:rPr>
+          <w:lang w:val="en-US"/>
+        </w:rPr>
+        <w:t>Just as linear drag coefficient, there are also some drag when rotating. If you rotate a body with a rotational drag coefficient of 0, it will spin forever. The higher the rotational drag coefficient, the faster the rotation of the body will slow down.</w:t>
+      </w:r>
+    </w:p>
+    <w:p>
+      <w:pPr>
+        <w:rPr>
+          <w:lang w:val="en-US"/>
+        </w:rPr>
+      </w:pPr>
+    </w:p>
+    <w:p>
+      <w:pPr>
         <w:rPr>
           <w:b/>
           <w:lang w:val="en-US"/>
         </w:rPr>
-        <w:t>RotationalDragCoefficient</w:t>
-      </w:r>
-    </w:p>
-    <w:p>
-      <w:pPr>
-        <w:rPr>
-          <w:lang w:val="en-US"/>
-        </w:rPr>
-      </w:pPr>
-      <w:r>
-        <w:rPr>
-          <w:lang w:val="en-US"/>
-        </w:rPr>
-        <w:t>Just as linear drag coefficient, there are also some drag when rotating. If you rotate a body with a rotational drag coefficient of 0, it will spin forever. The higher the rotational drag coefficient, the faster the rotation of the body will slow down.</w:t>
-      </w:r>
-    </w:p>
-    <w:p>
-      <w:pPr>
-        <w:rPr>
-          <w:lang w:val="en-US"/>
-        </w:rPr>
-      </w:pPr>
-    </w:p>
-    <w:p>
-      <w:pPr>
+      </w:pPr>
+      <w:r>
         <w:rPr>
           <w:b/>
           <w:lang w:val="en-US"/>
         </w:rPr>
-      </w:pPr>
-      <w:r>
+        <w:t>Moment of Inertia (MOI</w:t>
+      </w:r>
+    </w:p>
+    <w:p>
+      <w:pPr>
+        <w:rPr>
+          <w:noProof/>
+          <w:lang w:val="en-US"/>
+        </w:rPr>
+      </w:pPr>
+      <w:r>
+        <w:rPr>
+          <w:noProof/>
+          <w:lang w:val="en-US"/>
+        </w:rPr>
+        <w:t>The moment of inertia of a body in 2D is a scalar value that represents how difficult (or not difficult) it is to rotate a body about the center of mass.</w:t>
+      </w:r>
+    </w:p>
+    <w:p>
+      <w:pPr>
+        <w:rPr>
+          <w:noProof/>
+          <w:lang w:val="en-US"/>
+        </w:rPr>
+      </w:pPr>
+    </w:p>
+    <w:p>
+      <w:pPr>
         <w:rPr>
           <w:b/>
           <w:lang w:val="en-US"/>
         </w:rPr>
-        <w:t>Moment of Inertia (MOI</w:t>
-      </w:r>
-    </w:p>
-    <w:p>
-      <w:pPr>
-        <w:rPr>
-          <w:noProof/>
-          <w:lang w:val="en-US"/>
-        </w:rPr>
-      </w:pPr>
-      <w:r>
-        <w:rPr>
-          <w:noProof/>
-          <w:lang w:val="en-US"/>
-        </w:rPr>
-        <w:t>The moment of inertia of a body in 2D is a scalar value that represents how difficult (or not difficult) it is to rotate a body about the center of mass.</w:t>
-      </w:r>
-    </w:p>
-    <w:p>
-      <w:pPr>
-        <w:rPr>
-          <w:noProof/>
-          <w:lang w:val="en-US"/>
-        </w:rPr>
-      </w:pPr>
-    </w:p>
-    <w:p>
-      <w:pPr>
+      </w:pPr>
+      <w:r>
         <w:rPr>
           <w:b/>
           <w:lang w:val="en-US"/>
         </w:rPr>
-      </w:pPr>
-      <w:r>
+        <w:t>Inside Geom class:</w:t>
+      </w:r>
+    </w:p>
+    <w:p>
+      <w:pPr>
         <w:rPr>
           <w:b/>
           <w:lang w:val="en-US"/>
         </w:rPr>
-        <w:t>Inside Geom class:</w:t>
-      </w:r>
-    </w:p>
-    <w:p>
-      <w:pPr>
+      </w:pPr>
+      <w:proofErr w:type="spellStart"/>
+      <w:r>
         <w:rPr>
           <w:b/>
           <w:lang w:val="en-US"/>
         </w:rPr>
-      </w:pPr>
-      <w:r>
+        <w:t>RestitutionCoefficient</w:t>
+      </w:r>
+      <w:proofErr w:type="spellEnd"/>
+    </w:p>
+    <w:p>
+      <w:pPr>
+        <w:rPr>
+          <w:lang w:val="en-US"/>
+        </w:rPr>
+      </w:pPr>
+      <w:r>
+        <w:rPr>
+          <w:lang w:val="en-US"/>
+        </w:rPr>
+        <w:t>Restitution coefficient is the ratio between velocities before and after an impact. If you set a restitution coefficient of 1, it will create a perfect bounce (image a ball that impacts with the ground) and if you set it to 0, it will not bounce at all.</w:t>
+      </w:r>
+    </w:p>
+    <w:p>
+      <w:pPr>
+        <w:rPr>
+          <w:lang w:val="en-US"/>
+        </w:rPr>
+      </w:pPr>
+    </w:p>
+    <w:p>
+      <w:pPr>
         <w:rPr>
           <w:b/>
           <w:lang w:val="en-US"/>
         </w:rPr>
-        <w:t>RestitutionCoefficient</w:t>
-      </w:r>
-    </w:p>
-    <w:p>
-      <w:pPr>
-        <w:rPr>
-          <w:lang w:val="en-US"/>
-        </w:rPr>
-      </w:pPr>
-      <w:r>
-        <w:rPr>
-          <w:lang w:val="en-US"/>
-        </w:rPr>
-        <w:t>Restitution coefficient is the ratio between velocities before and after an impact. If you set a restitution coefficient of 1, it will create a perfect bounce (image a ball that impacts with the ground) and if you set it to 0, it will not bounce at all.</w:t>
-      </w:r>
-    </w:p>
-    <w:p>
-      <w:pPr>
-        <w:rPr>
-          <w:lang w:val="en-US"/>
-        </w:rPr>
-      </w:pPr>
-    </w:p>
-    <w:p>
-      <w:pPr>
+      </w:pPr>
+      <w:proofErr w:type="spellStart"/>
+      <w:r>
         <w:rPr>
           <w:b/>
           <w:lang w:val="en-US"/>
         </w:rPr>
-      </w:pPr>
-      <w:r>
-        <w:rPr>
-          <w:b/>
-          <w:lang w:val="en-US"/>
-        </w:rPr>
         <w:t>FrictionCoefficient</w:t>
       </w:r>
+      <w:proofErr w:type="spellEnd"/>
     </w:p>
     <w:p>
       <w:pPr>
@@ -16114,7 +17374,21 @@
           <w:lang w:val="en-US"/>
         </w:rPr>
         <w:lastRenderedPageBreak/>
-        <w:t>A thing to note is that Farseer Physics has 2 different ways of handling friction. You can set the FrictionType on the PhysicsSimulator object to have one of the 2 settings:</w:t>
+        <w:t xml:space="preserve">A thing to note is that Farseer Physics has 2 different ways of handling friction. You can set the </w:t>
+      </w:r>
+      <w:proofErr w:type="spellStart"/>
+      <w:r>
+        <w:rPr>
+          <w:lang w:val="en-US"/>
+        </w:rPr>
+        <w:t>FrictionType</w:t>
+      </w:r>
+      <w:proofErr w:type="spellEnd"/>
+      <w:r>
+        <w:rPr>
+          <w:lang w:val="en-US"/>
+        </w:rPr>
+        <w:t xml:space="preserve"> on the PhysicsSimulator object to have one of the 2 settings:</w:t>
       </w:r>
     </w:p>
     <w:p>
@@ -16276,8 +17550,16 @@
         <w:rPr>
           <w:lang w:val="en-US"/>
         </w:rPr>
-        <w:t>In Farseer Physics Engine 2.0, we included an algorithm that searches a uint</w:t>
-      </w:r>
+        <w:t xml:space="preserve">In Farseer Physics Engine 2.0, we included an algorithm that searches a </w:t>
+      </w:r>
+      <w:proofErr w:type="spellStart"/>
+      <w:r>
+        <w:rPr>
+          <w:lang w:val="en-US"/>
+        </w:rPr>
+        <w:t>uint</w:t>
+      </w:r>
+      <w:proofErr w:type="spellEnd"/>
       <w:r>
         <w:rPr>
           <w:lang w:val="en-US"/>
@@ -17288,7 +18570,21 @@
         <w:rPr>
           <w:lang w:val="en-US"/>
         </w:rPr>
-        <w:t>The Path Generator lives in the Path class and it's used in the ComplexFactory to create chains and rope. By using the Path Generator, only the imagination limits the creation of linked bodies.</w:t>
+        <w:t xml:space="preserve">The Path Generator lives in the Path class and it's used in the </w:t>
+      </w:r>
+      <w:proofErr w:type="spellStart"/>
+      <w:r>
+        <w:rPr>
+          <w:lang w:val="en-US"/>
+        </w:rPr>
+        <w:t>ComplexFactory</w:t>
+      </w:r>
+      <w:proofErr w:type="spellEnd"/>
+      <w:r>
+        <w:rPr>
+          <w:lang w:val="en-US"/>
+        </w:rPr>
+        <w:t xml:space="preserve"> to create chains and rope. By using the Path Generator, only the imagination limits the creation of linked bodies.</w:t>
       </w:r>
     </w:p>
     <w:p>
@@ -17853,7 +19149,21 @@
         <w:rPr>
           <w:lang w:val="en-US"/>
         </w:rPr>
-        <w:t>This is really easy in some games. You could for example place a sensor (note: setting IsSensor to true on geometry) at certain places on the level, and when the player reaches that sensor, the next part of the level will be activated.</w:t>
+        <w:t xml:space="preserve">This is really easy in some games. You could for example place a sensor (note: setting </w:t>
+      </w:r>
+      <w:proofErr w:type="spellStart"/>
+      <w:r>
+        <w:rPr>
+          <w:lang w:val="en-US"/>
+        </w:rPr>
+        <w:t>IsSensor</w:t>
+      </w:r>
+      <w:proofErr w:type="spellEnd"/>
+      <w:r>
+        <w:rPr>
+          <w:lang w:val="en-US"/>
+        </w:rPr>
+        <w:t xml:space="preserve"> to true on geometry) at certain places on the level, and when the player reaches that sensor, the next part of the level will be activated.</w:t>
       </w:r>
     </w:p>
     <w:p>
@@ -18725,7 +20035,21 @@
         <w:rPr>
           <w:lang w:val="en-US"/>
         </w:rPr>
-        <w:t>Vectors (Vector2, Vector3) and Matrix in XNA is what's called structs or value types. Whenever you put a value type into a method as a parameter, it gets copied. If you have a large matrix or a lot of vectors, this can slow down your code.</w:t>
+        <w:t xml:space="preserve">Vectors (Vector2, Vector3) and Matrix in XNA is what's called </w:t>
+      </w:r>
+      <w:proofErr w:type="spellStart"/>
+      <w:r>
+        <w:rPr>
+          <w:lang w:val="en-US"/>
+        </w:rPr>
+        <w:t>structs</w:t>
+      </w:r>
+      <w:proofErr w:type="spellEnd"/>
+      <w:r>
+        <w:rPr>
+          <w:lang w:val="en-US"/>
+        </w:rPr>
+        <w:t xml:space="preserve"> or value types. Whenever you put a value type into a method as a parameter, it gets copied. If you have a large matrix or a lot of vectors, this can slow down your code.</w:t>
       </w:r>
     </w:p>
     <w:p>
@@ -19591,7 +20915,27 @@
           <w:szCs w:val="20"/>
           <w:lang w:val="en-US"/>
         </w:rPr>
-        <w:t xml:space="preserve"> (IsColorBlack(</w:t>
+        <w:t xml:space="preserve"> (</w:t>
+      </w:r>
+      <w:proofErr w:type="spellStart"/>
+      <w:r>
+        <w:rPr>
+          <w:rFonts w:ascii="Courier New" w:hAnsi="Courier New" w:cs="Courier New"/>
+          <w:sz w:val="20"/>
+          <w:szCs w:val="20"/>
+          <w:lang w:val="en-US"/>
+        </w:rPr>
+        <w:t>IsColorBlack</w:t>
+      </w:r>
+      <w:proofErr w:type="spellEnd"/>
+      <w:r>
+        <w:rPr>
+          <w:rFonts w:ascii="Courier New" w:hAnsi="Courier New" w:cs="Courier New"/>
+          <w:sz w:val="20"/>
+          <w:szCs w:val="20"/>
+          <w:lang w:val="en-US"/>
+        </w:rPr>
+        <w:t>(</w:t>
       </w:r>
       <w:r>
         <w:rPr>
@@ -19975,6 +21319,7 @@
         </w:rPr>
         <w:t xml:space="preserve">(10, 4, 1) == </w:t>
       </w:r>
+      <w:proofErr w:type="spellStart"/>
       <w:r>
         <w:rPr>
           <w:rFonts w:ascii="Courier New" w:hAnsi="Courier New" w:cs="Courier New"/>
@@ -19993,7 +21338,17 @@
           <w:szCs w:val="20"/>
           <w:lang w:val="en-US"/>
         </w:rPr>
-        <w:t>.Black)</w:t>
+        <w:t>.Black</w:t>
+      </w:r>
+      <w:proofErr w:type="spellEnd"/>
+      <w:r>
+        <w:rPr>
+          <w:rFonts w:ascii="Courier New" w:hAnsi="Courier New" w:cs="Courier New"/>
+          <w:sz w:val="20"/>
+          <w:szCs w:val="20"/>
+          <w:lang w:val="en-US"/>
+        </w:rPr>
+        <w:t>)</w:t>
       </w:r>
     </w:p>
     <w:p>
@@ -20947,7 +22302,49 @@
         <w:rPr>
           <w:lang w:val="en-US"/>
         </w:rPr>
-        <w:t xml:space="preserve">By default, if you pass 0 for the collisionGridCellSize to the CreatePolygonBody method, the method will calculate a collisionGridCellSize for you based on the size of the AABB. </w:t>
+        <w:t xml:space="preserve">By default, if you pass 0 for the </w:t>
+      </w:r>
+      <w:proofErr w:type="spellStart"/>
+      <w:r>
+        <w:rPr>
+          <w:lang w:val="en-US"/>
+        </w:rPr>
+        <w:t>collisionGridCellSize</w:t>
+      </w:r>
+      <w:proofErr w:type="spellEnd"/>
+      <w:r>
+        <w:rPr>
+          <w:lang w:val="en-US"/>
+        </w:rPr>
+        <w:t xml:space="preserve"> to the </w:t>
+      </w:r>
+      <w:proofErr w:type="spellStart"/>
+      <w:r>
+        <w:rPr>
+          <w:lang w:val="en-US"/>
+        </w:rPr>
+        <w:t>CreatePolygonBody</w:t>
+      </w:r>
+      <w:proofErr w:type="spellEnd"/>
+      <w:r>
+        <w:rPr>
+          <w:lang w:val="en-US"/>
+        </w:rPr>
+        <w:t xml:space="preserve"> method, the method will calculate a </w:t>
+      </w:r>
+      <w:proofErr w:type="spellStart"/>
+      <w:r>
+        <w:rPr>
+          <w:lang w:val="en-US"/>
+        </w:rPr>
+        <w:t>collisionGridCellSize</w:t>
+      </w:r>
+      <w:proofErr w:type="spellEnd"/>
+      <w:r>
+        <w:rPr>
+          <w:lang w:val="en-US"/>
+        </w:rPr>
+        <w:t xml:space="preserve"> for you based on the size of the AABB. </w:t>
       </w:r>
     </w:p>
     <w:p>
@@ -20971,7 +22368,21 @@
         <w:rPr>
           <w:lang w:val="en-US"/>
         </w:rPr>
-        <w:t>If you have a geometry with sharp points you will probably want a smaller value than the default. You can either pass in your own non-zero value or you can adjust the default calculation by setting the GeomFactory.GridCellSizeAABBFactor property.</w:t>
+        <w:t xml:space="preserve">If you have a geometry with sharp points you will probably want a smaller value than the default. You can either pass in your own non-zero value or you can adjust the default calculation by setting the </w:t>
+      </w:r>
+      <w:proofErr w:type="spellStart"/>
+      <w:r>
+        <w:rPr>
+          <w:lang w:val="en-US"/>
+        </w:rPr>
+        <w:t>GeomFactory.GridCellSizeAABBFactor</w:t>
+      </w:r>
+      <w:proofErr w:type="spellEnd"/>
+      <w:r>
+        <w:rPr>
+          <w:lang w:val="en-US"/>
+        </w:rPr>
+        <w:t xml:space="preserve"> property.</w:t>
       </w:r>
     </w:p>
     <w:p>
@@ -20995,7 +22406,35 @@
         <w:rPr>
           <w:lang w:val="en-US"/>
         </w:rPr>
-        <w:t>This property is used to calculate the default collisionGridCellSize. Currently it is set to .1 which means the collisionGridCellSize will be 1/10th the smallest dimension of you geometry's AABB.</w:t>
+        <w:t xml:space="preserve">This property is used to calculate the default </w:t>
+      </w:r>
+      <w:proofErr w:type="spellStart"/>
+      <w:r>
+        <w:rPr>
+          <w:lang w:val="en-US"/>
+        </w:rPr>
+        <w:t>collisionGridCellSize</w:t>
+      </w:r>
+      <w:proofErr w:type="spellEnd"/>
+      <w:r>
+        <w:rPr>
+          <w:lang w:val="en-US"/>
+        </w:rPr>
+        <w:t xml:space="preserve">. Currently it is set to .1 which means the </w:t>
+      </w:r>
+      <w:proofErr w:type="spellStart"/>
+      <w:r>
+        <w:rPr>
+          <w:lang w:val="en-US"/>
+        </w:rPr>
+        <w:t>collisionGridCellSize</w:t>
+      </w:r>
+      <w:proofErr w:type="spellEnd"/>
+      <w:r>
+        <w:rPr>
+          <w:lang w:val="en-US"/>
+        </w:rPr>
+        <w:t xml:space="preserve"> will be 1/10th the smallest dimension of you geometry's AABB.</w:t>
       </w:r>
     </w:p>
     <w:p>
@@ -21032,7 +22471,21 @@
         <w:rPr>
           <w:lang w:val="en-US"/>
         </w:rPr>
-        <w:t xml:space="preserve"> into the geometry. Farseer Physics has a method to help you do this. It's called SubDivideEdges() and lives inside the Vertices class.</w:t>
+        <w:t xml:space="preserve"> into the geometry. Farseer Physics has a method to help you do this. It's called </w:t>
+      </w:r>
+      <w:proofErr w:type="spellStart"/>
+      <w:r>
+        <w:rPr>
+          <w:lang w:val="en-US"/>
+        </w:rPr>
+        <w:t>SubDivideEdges</w:t>
+      </w:r>
+      <w:proofErr w:type="spellEnd"/>
+      <w:r>
+        <w:rPr>
+          <w:lang w:val="en-US"/>
+        </w:rPr>
+        <w:t>() and lives inside the Vertices class.</w:t>
       </w:r>
     </w:p>
     <w:p>
@@ -21098,8 +22551,29 @@
           <w:szCs w:val="20"/>
           <w:lang w:val="en-US"/>
         </w:rPr>
-        <w:t xml:space="preserve"> rectBody = </w:t>
-      </w:r>
+        <w:t xml:space="preserve"> </w:t>
+      </w:r>
+      <w:proofErr w:type="spellStart"/>
+      <w:r>
+        <w:rPr>
+          <w:rFonts w:ascii="Courier New" w:hAnsi="Courier New" w:cs="Courier New"/>
+          <w:sz w:val="20"/>
+          <w:szCs w:val="20"/>
+          <w:lang w:val="en-US"/>
+        </w:rPr>
+        <w:t>rectBody</w:t>
+      </w:r>
+      <w:proofErr w:type="spellEnd"/>
+      <w:r>
+        <w:rPr>
+          <w:rFonts w:ascii="Courier New" w:hAnsi="Courier New" w:cs="Courier New"/>
+          <w:sz w:val="20"/>
+          <w:szCs w:val="20"/>
+          <w:lang w:val="en-US"/>
+        </w:rPr>
+        <w:t xml:space="preserve"> = </w:t>
+      </w:r>
+      <w:proofErr w:type="spellStart"/>
       <w:r>
         <w:rPr>
           <w:rFonts w:ascii="Courier New" w:hAnsi="Courier New" w:cs="Courier New"/>
@@ -21118,7 +22592,17 @@
           <w:szCs w:val="20"/>
           <w:lang w:val="en-US"/>
         </w:rPr>
-        <w:t>.Instance.CreateRectangleBody(128, 128, 1);</w:t>
+        <w:t>.Instance.CreateRectangleBody</w:t>
+      </w:r>
+      <w:proofErr w:type="spellEnd"/>
+      <w:r>
+        <w:rPr>
+          <w:rFonts w:ascii="Courier New" w:hAnsi="Courier New" w:cs="Courier New"/>
+          <w:sz w:val="20"/>
+          <w:szCs w:val="20"/>
+          <w:lang w:val="en-US"/>
+        </w:rPr>
+        <w:t>(128, 128, 1);</w:t>
       </w:r>
     </w:p>
     <w:p>
@@ -21526,7 +23010,27 @@
           <w:szCs w:val="20"/>
           <w:lang w:val="en-US"/>
         </w:rPr>
-        <w:t xml:space="preserve"> rectGeom = </w:t>
+        <w:t xml:space="preserve"> </w:t>
+      </w:r>
+      <w:proofErr w:type="spellStart"/>
+      <w:r>
+        <w:rPr>
+          <w:rFonts w:ascii="Courier New" w:hAnsi="Courier New" w:cs="Courier New"/>
+          <w:sz w:val="20"/>
+          <w:szCs w:val="20"/>
+          <w:lang w:val="en-US"/>
+        </w:rPr>
+        <w:t>rectGeom</w:t>
+      </w:r>
+      <w:proofErr w:type="spellEnd"/>
+      <w:r>
+        <w:rPr>
+          <w:rFonts w:ascii="Courier New" w:hAnsi="Courier New" w:cs="Courier New"/>
+          <w:sz w:val="20"/>
+          <w:szCs w:val="20"/>
+          <w:lang w:val="en-US"/>
+        </w:rPr>
+        <w:t xml:space="preserve"> = </w:t>
       </w:r>
       <w:r>
         <w:rPr>
@@ -21566,7 +23070,27 @@
           <w:szCs w:val="20"/>
           <w:lang w:val="en-US"/>
         </w:rPr>
-        <w:t>(rectBody, vertices, 11);</w:t>
+        <w:t>(</w:t>
+      </w:r>
+      <w:proofErr w:type="spellStart"/>
+      <w:r>
+        <w:rPr>
+          <w:rFonts w:ascii="Courier New" w:hAnsi="Courier New" w:cs="Courier New"/>
+          <w:sz w:val="20"/>
+          <w:szCs w:val="20"/>
+          <w:lang w:val="en-US"/>
+        </w:rPr>
+        <w:t>rectBody</w:t>
+      </w:r>
+      <w:proofErr w:type="spellEnd"/>
+      <w:r>
+        <w:rPr>
+          <w:rFonts w:ascii="Courier New" w:hAnsi="Courier New" w:cs="Courier New"/>
+          <w:sz w:val="20"/>
+          <w:szCs w:val="20"/>
+          <w:lang w:val="en-US"/>
+        </w:rPr>
+        <w:t>, vertices, 11);</w:t>
       </w:r>
     </w:p>
     <w:p>
@@ -21651,7 +23175,21 @@
               <w:rPr>
                 <w:lang w:val="en-US"/>
               </w:rPr>
-              <w:t>Before SubDivideEdges()</w:t>
+              <w:t xml:space="preserve">Before </w:t>
+            </w:r>
+            <w:proofErr w:type="spellStart"/>
+            <w:r>
+              <w:rPr>
+                <w:lang w:val="en-US"/>
+              </w:rPr>
+              <w:t>SubDivideEdges</w:t>
+            </w:r>
+            <w:proofErr w:type="spellEnd"/>
+            <w:r>
+              <w:rPr>
+                <w:lang w:val="en-US"/>
+              </w:rPr>
+              <w:t>()</w:t>
             </w:r>
           </w:p>
           <w:p>
@@ -21734,7 +23272,21 @@
               <w:rPr>
                 <w:lang w:val="en-US"/>
               </w:rPr>
-              <w:t>After SubDivideEdges()</w:t>
+              <w:t xml:space="preserve">After </w:t>
+            </w:r>
+            <w:proofErr w:type="spellStart"/>
+            <w:r>
+              <w:rPr>
+                <w:lang w:val="en-US"/>
+              </w:rPr>
+              <w:t>SubDivideEdges</w:t>
+            </w:r>
+            <w:proofErr w:type="spellEnd"/>
+            <w:r>
+              <w:rPr>
+                <w:lang w:val="en-US"/>
+              </w:rPr>
+              <w:t>()</w:t>
             </w:r>
           </w:p>
           <w:p>
@@ -21851,7 +23403,49 @@
         <w:rPr>
           <w:lang w:val="en-US"/>
         </w:rPr>
-        <w:t>Since Farseer Physics Engine 1.0.0.4, the vertices supplied to the GeomFactory's CreatePolygonGeom method gets centered on the centroid of the vertices.</w:t>
+        <w:t xml:space="preserve">Since Farseer Physics Engine 1.0.0.4, the vertices supplied to the </w:t>
+      </w:r>
+      <w:proofErr w:type="spellStart"/>
+      <w:r>
+        <w:rPr>
+          <w:lang w:val="en-US"/>
+        </w:rPr>
+        <w:t>GeomFactory's</w:t>
+      </w:r>
+      <w:proofErr w:type="spellEnd"/>
+      <w:r>
+        <w:rPr>
+          <w:lang w:val="en-US"/>
+        </w:rPr>
+        <w:t xml:space="preserve"> </w:t>
+      </w:r>
+      <w:proofErr w:type="spellStart"/>
+      <w:r>
+        <w:rPr>
+          <w:lang w:val="en-US"/>
+        </w:rPr>
+        <w:t>CreatePolygonGeom</w:t>
+      </w:r>
+      <w:proofErr w:type="spellEnd"/>
+      <w:r>
+        <w:rPr>
+          <w:lang w:val="en-US"/>
+        </w:rPr>
+        <w:t xml:space="preserve"> method gets centered on the </w:t>
+      </w:r>
+      <w:proofErr w:type="spellStart"/>
+      <w:r>
+        <w:rPr>
+          <w:lang w:val="en-US"/>
+        </w:rPr>
+        <w:t>centroid</w:t>
+      </w:r>
+      <w:proofErr w:type="spellEnd"/>
+      <w:r>
+        <w:rPr>
+          <w:lang w:val="en-US"/>
+        </w:rPr>
+        <w:t xml:space="preserve"> of the vertices.</w:t>
       </w:r>
     </w:p>
     <w:p>
@@ -21926,7 +23520,21 @@
         <w:rPr>
           <w:lang w:val="en-US"/>
         </w:rPr>
-        <w:t xml:space="preserve"> parameter in the CreatePolygonGeom method.</w:t>
+        <w:t xml:space="preserve"> parameter in the </w:t>
+      </w:r>
+      <w:proofErr w:type="spellStart"/>
+      <w:r>
+        <w:rPr>
+          <w:lang w:val="en-US"/>
+        </w:rPr>
+        <w:t>CreatePolygonGeom</w:t>
+      </w:r>
+      <w:proofErr w:type="spellEnd"/>
+      <w:r>
+        <w:rPr>
+          <w:lang w:val="en-US"/>
+        </w:rPr>
+        <w:t xml:space="preserve"> method.</w:t>
       </w:r>
     </w:p>
     <w:sectPr>

</xml_diff>